<commit_message>
Minor changes in letters
</commit_message>
<xml_diff>
--- a/pub/Letters/160826_p2p.docx
+++ b/pub/Letters/160826_p2p.docx
@@ -1,6 +1,6 @@
 
 <file path=word/document.xml><?xml version="1.0" encoding="utf-8"?>
-<w:document xmlns:wpc="http://schemas.microsoft.com/office/word/2010/wordprocessingCanvas" xmlns:mo="http://schemas.microsoft.com/office/mac/office/2008/main" xmlns:mc="http://schemas.openxmlformats.org/markup-compatibility/2006" xmlns:mv="urn:schemas-microsoft-com:mac:vml" xmlns:o="urn:schemas-microsoft-com:office:office" xmlns:r="http://schemas.openxmlformats.org/officeDocument/2006/relationships" xmlns:m="http://schemas.openxmlformats.org/officeDocument/2006/math" xmlns:v="urn:schemas-microsoft-com:vml" xmlns:wp14="http://schemas.microsoft.com/office/word/2010/wordprocessingDrawing" xmlns:wp="http://schemas.openxmlformats.org/drawingml/2006/wordprocessingDrawing" xmlns:w10="urn:schemas-microsoft-com:office:word" xmlns:w="http://schemas.openxmlformats.org/wordprocessingml/2006/main" xmlns:w14="http://schemas.microsoft.com/office/word/2010/wordml" xmlns:wpg="http://schemas.microsoft.com/office/word/2010/wordprocessingGroup" xmlns:wpi="http://schemas.microsoft.com/office/word/2010/wordprocessingInk" xmlns:wne="http://schemas.microsoft.com/office/word/2006/wordml" xmlns:wps="http://schemas.microsoft.com/office/word/2010/wordprocessingShape" mc:Ignorable="w14 wp14">
+<w:document xmlns:wpc="http://schemas.microsoft.com/office/word/2010/wordprocessingCanvas" xmlns:mo="http://schemas.microsoft.com/office/mac/office/2008/main" xmlns:mc="http://schemas.openxmlformats.org/markup-compatibility/2006" xmlns:mv="urn:schemas-microsoft-com:mac:vml" xmlns:o="urn:schemas-microsoft-com:office:office" xmlns:r="http://schemas.openxmlformats.org/officeDocument/2006/relationships" xmlns:m="http://schemas.openxmlformats.org/officeDocument/2006/math" xmlns:v="urn:schemas-microsoft-com:vml" xmlns:wp14="http://schemas.microsoft.com/office/word/2010/wordprocessingDrawing" xmlns:wp="http://schemas.openxmlformats.org/drawingml/2006/wordprocessingDrawing" xmlns:w10="urn:schemas-microsoft-com:office:word" xmlns:w="http://schemas.openxmlformats.org/wordprocessingml/2006/main" xmlns:w14="http://schemas.microsoft.com/office/word/2010/wordml" xmlns:w15="http://schemas.microsoft.com/office/word/2012/wordml" xmlns:wpg="http://schemas.microsoft.com/office/word/2010/wordprocessingGroup" xmlns:wpi="http://schemas.microsoft.com/office/word/2010/wordprocessingInk" xmlns:wne="http://schemas.microsoft.com/office/word/2006/wordml" xmlns:wps="http://schemas.microsoft.com/office/word/2010/wordprocessingShape" mc:Ignorable="w14 w15 wp14">
   <w:body>
     <w:p>
       <w:pPr>
@@ -159,21 +159,7 @@
         <w:rPr>
           <w:rFonts w:eastAsia="Times New Roman" w:cs="Times New Roman"/>
         </w:rPr>
-        <w:t xml:space="preserve">the proposed work is recapitulating </w:t>
-      </w:r>
-      <w:proofErr w:type="gramStart"/>
-      <w:r>
-        <w:rPr>
-          <w:rFonts w:eastAsia="Times New Roman" w:cs="Times New Roman"/>
-        </w:rPr>
-        <w:t>widely-available</w:t>
-      </w:r>
-      <w:proofErr w:type="gramEnd"/>
-      <w:r>
-        <w:rPr>
-          <w:rFonts w:eastAsia="Times New Roman" w:cs="Times New Roman"/>
-        </w:rPr>
-        <w:t xml:space="preserve"> knowledge, and I feel there is little that can be</w:t>
+        <w:t>the proposed work is recapitulating widely-available knowledge, and I feel there is little that can be</w:t>
       </w:r>
       <w:r>
         <w:rPr>
@@ -293,19 +279,11 @@
           <w:iCs/>
         </w:rPr>
       </w:pPr>
-      <w:proofErr w:type="gramStart"/>
-      <w:r>
-        <w:rPr>
-          <w:rFonts w:eastAsia="Times New Roman" w:cs="Times New Roman"/>
-        </w:rPr>
-        <w:t>that</w:t>
-      </w:r>
-      <w:proofErr w:type="gramEnd"/>
-      <w:r>
-        <w:rPr>
-          <w:rFonts w:eastAsia="Times New Roman" w:cs="Times New Roman"/>
-        </w:rPr>
-        <w:t xml:space="preserve"> consideration of transport requires the knowledge of upstream flows is something I would</w:t>
+      <w:r>
+        <w:rPr>
+          <w:rFonts w:eastAsia="Times New Roman" w:cs="Times New Roman"/>
+        </w:rPr>
+        <w:t>that consideration of transport requires the knowledge of upstream flows is something I would</w:t>
       </w:r>
       <w:r>
         <w:rPr>
@@ -343,7 +321,15 @@
     <w:p>
       <w:pPr>
         <w:rPr>
-          <w:ins w:id="0" w:author="Erlend Hodneland" w:date="2016-08-15T12:21:00Z"/>
+          <w:rFonts w:eastAsia="Times New Roman" w:cs="Times New Roman"/>
+          <w:i/>
+          <w:iCs/>
+        </w:rPr>
+      </w:pPr>
+    </w:p>
+    <w:p>
+      <w:pPr>
+        <w:rPr>
           <w:rFonts w:eastAsia="Times New Roman" w:cs="Times New Roman"/>
           <w:iCs/>
         </w:rPr>
@@ -377,15 +363,13 @@
         </w:rPr>
         <w:t xml:space="preserve">apply known knowledge from fluid mechanics to the </w:t>
       </w:r>
-      <w:ins w:id="1" w:author="Erlend Hodneland" w:date="2016-08-08T09:18:00Z">
-        <w:r>
-          <w:rPr>
-            <w:rFonts w:eastAsia="Times New Roman" w:cs="Times New Roman"/>
-            <w:iCs/>
-          </w:rPr>
-          <w:t xml:space="preserve">theory of </w:t>
-        </w:r>
-      </w:ins>
+      <w:r>
+        <w:rPr>
+          <w:rFonts w:eastAsia="Times New Roman" w:cs="Times New Roman"/>
+          <w:iCs/>
+        </w:rPr>
+        <w:t xml:space="preserve">theory of </w:t>
+      </w:r>
       <w:r>
         <w:rPr>
           <w:rFonts w:eastAsia="Times New Roman" w:cs="Times New Roman"/>
@@ -393,40 +377,6 @@
         </w:rPr>
         <w:t>perfusion</w:t>
       </w:r>
-      <w:del w:id="2" w:author="Erlend Hodneland" w:date="2016-08-08T09:18:00Z">
-        <w:r>
-          <w:rPr>
-            <w:rFonts w:eastAsia="Times New Roman" w:cs="Times New Roman"/>
-            <w:iCs/>
-          </w:rPr>
-          <w:delText xml:space="preserve"> </w:delText>
-        </w:r>
-      </w:del>
-      <w:del w:id="3" w:author="Erlend Hodneland" w:date="2016-08-08T09:15:00Z">
-        <w:r>
-          <w:rPr>
-            <w:rFonts w:eastAsia="Times New Roman" w:cs="Times New Roman"/>
-            <w:iCs/>
-          </w:rPr>
-          <w:delText>community</w:delText>
-        </w:r>
-      </w:del>
-      <w:del w:id="4" w:author="Erlend Hodneland" w:date="2016-08-08T09:19:00Z">
-        <w:r>
-          <w:rPr>
-            <w:rFonts w:eastAsia="Times New Roman" w:cs="Times New Roman"/>
-            <w:iCs/>
-          </w:rPr>
-          <w:delText xml:space="preserve"> where </w:delText>
-        </w:r>
-        <w:r>
-          <w:rPr>
-            <w:rFonts w:eastAsia="Times New Roman" w:cs="Times New Roman"/>
-            <w:iCs/>
-          </w:rPr>
-          <w:delText>the users are less aware of fluid mechanics theory</w:delText>
-        </w:r>
-      </w:del>
       <w:r>
         <w:rPr>
           <w:rFonts w:eastAsia="Times New Roman" w:cs="Times New Roman"/>
@@ -434,31 +384,13 @@
         </w:rPr>
         <w:t xml:space="preserve">. </w:t>
       </w:r>
-      <w:ins w:id="5" w:author="Erlend Hodneland" w:date="2016-08-08T09:19:00Z">
-        <w:r>
-          <w:rPr>
-            <w:rFonts w:eastAsia="Times New Roman" w:cs="Times New Roman"/>
-            <w:iCs/>
-          </w:rPr>
-          <w:t>The concept of</w:t>
-        </w:r>
-      </w:ins>
-      <w:del w:id="6" w:author="Erlend Hodneland" w:date="2016-08-08T09:19:00Z">
-        <w:r>
-          <w:rPr>
-            <w:rFonts w:eastAsia="Times New Roman" w:cs="Times New Roman"/>
-            <w:iCs/>
-          </w:rPr>
-          <w:delText xml:space="preserve">In particular the </w:delText>
-        </w:r>
-        <w:r>
-          <w:rPr>
-            <w:rFonts w:eastAsia="Times New Roman" w:cs="Times New Roman"/>
-            <w:iCs/>
-          </w:rPr>
-          <w:delText>definition of</w:delText>
-        </w:r>
-      </w:del>
+      <w:r>
+        <w:rPr>
+          <w:rFonts w:eastAsia="Times New Roman" w:cs="Times New Roman"/>
+          <w:iCs/>
+        </w:rPr>
+        <w:t>The concept of</w:t>
+      </w:r>
       <w:r>
         <w:rPr>
           <w:rFonts w:eastAsia="Times New Roman" w:cs="Times New Roman"/>
@@ -466,76 +398,13 @@
         </w:rPr>
         <w:t xml:space="preserve"> perfusion </w:t>
       </w:r>
-      <w:del w:id="7" w:author="Erlend Hodneland" w:date="2016-08-08T09:16:00Z">
-        <w:r>
-          <w:rPr>
-            <w:rFonts w:eastAsia="Times New Roman" w:cs="Times New Roman"/>
-            <w:iCs/>
-          </w:rPr>
-          <w:delText>arising</w:delText>
-        </w:r>
-      </w:del>
-      <w:r>
-        <w:rPr>
-          <w:rFonts w:eastAsia="Times New Roman" w:cs="Times New Roman"/>
-          <w:iCs/>
-        </w:rPr>
-        <w:t xml:space="preserve"> </w:t>
-      </w:r>
-      <w:del w:id="8" w:author="Erlend Hodneland" w:date="2016-08-08T09:16:00Z">
-        <w:r>
-          <w:rPr>
-            <w:rFonts w:eastAsia="Times New Roman" w:cs="Times New Roman"/>
-            <w:iCs/>
-          </w:rPr>
-          <w:delText>from</w:delText>
-        </w:r>
-      </w:del>
-      <w:del w:id="9" w:author="Erlend Hodneland" w:date="2016-08-08T09:18:00Z">
-        <w:r>
-          <w:rPr>
-            <w:rFonts w:eastAsia="Times New Roman" w:cs="Times New Roman"/>
-            <w:iCs/>
-          </w:rPr>
-          <w:delText xml:space="preserve"> the medical community</w:delText>
-        </w:r>
-      </w:del>
-      <w:ins w:id="10" w:author="Erlend Hodneland" w:date="2016-08-08T09:20:00Z">
-        <w:r>
-          <w:rPr>
-            <w:rFonts w:eastAsia="Times New Roman" w:cs="Times New Roman"/>
-            <w:iCs/>
-          </w:rPr>
-          <w:t>is problematic</w:t>
-        </w:r>
-      </w:ins>
-      <w:del w:id="11" w:author="Erlend Hodneland" w:date="2016-08-08T09:18:00Z">
-        <w:r>
-          <w:rPr>
-            <w:rFonts w:eastAsia="Times New Roman" w:cs="Times New Roman"/>
-            <w:iCs/>
-          </w:rPr>
-          <w:delText xml:space="preserve"> </w:delText>
-        </w:r>
-      </w:del>
-      <w:del w:id="12" w:author="Erlend Hodneland" w:date="2016-08-08T09:17:00Z">
-        <w:r>
-          <w:rPr>
-            <w:rFonts w:eastAsia="Times New Roman" w:cs="Times New Roman"/>
-            <w:iCs/>
-          </w:rPr>
-          <w:delText>creates</w:delText>
-        </w:r>
-      </w:del>
-      <w:del w:id="13" w:author="Erlend Hodneland" w:date="2016-08-08T09:20:00Z">
-        <w:r>
-          <w:rPr>
-            <w:rFonts w:eastAsia="Times New Roman" w:cs="Times New Roman"/>
-            <w:iCs/>
-          </w:rPr>
-          <w:delText xml:space="preserve"> confusion</w:delText>
-        </w:r>
-      </w:del>
+      <w:r>
+        <w:rPr>
+          <w:rFonts w:eastAsia="Times New Roman" w:cs="Times New Roman"/>
+          <w:iCs/>
+        </w:rPr>
+        <w:t>is problematic</w:t>
+      </w:r>
       <w:r>
         <w:rPr>
           <w:rFonts w:eastAsia="Times New Roman" w:cs="Times New Roman"/>
@@ -543,56 +412,13 @@
         </w:rPr>
         <w:t xml:space="preserve"> when</w:t>
       </w:r>
-      <w:ins w:id="14" w:author="Erlend Hodneland" w:date="2016-08-08T09:21:00Z">
-        <w:r>
-          <w:rPr>
-            <w:rFonts w:eastAsia="Times New Roman" w:cs="Times New Roman"/>
-            <w:iCs/>
-          </w:rPr>
-          <w:t xml:space="preserve"> the physics behind </w:t>
-        </w:r>
-      </w:ins>
-      <w:del w:id="15" w:author="Erlend Hodneland" w:date="2016-08-08T09:21:00Z">
-        <w:r>
-          <w:rPr>
-            <w:rFonts w:eastAsia="Times New Roman" w:cs="Times New Roman"/>
-            <w:iCs/>
-          </w:rPr>
-          <w:delText xml:space="preserve"> </w:delText>
-        </w:r>
-        <w:r>
-          <w:rPr>
-            <w:rFonts w:eastAsia="Times New Roman" w:cs="Times New Roman"/>
-            <w:iCs/>
-          </w:rPr>
-          <w:delText xml:space="preserve">a formal understanding of </w:delText>
-        </w:r>
-      </w:del>
-      <w:del w:id="16" w:author="Erlend Hodneland" w:date="2016-08-08T09:17:00Z">
-        <w:r>
-          <w:rPr>
-            <w:rFonts w:eastAsia="Times New Roman" w:cs="Times New Roman"/>
-            <w:iCs/>
-          </w:rPr>
-          <w:delText>it</w:delText>
-        </w:r>
-      </w:del>
-      <w:del w:id="17" w:author="Erlend Hodneland" w:date="2016-08-08T09:21:00Z">
-        <w:r>
-          <w:rPr>
-            <w:rFonts w:eastAsia="Times New Roman" w:cs="Times New Roman"/>
-            <w:iCs/>
-          </w:rPr>
-          <w:delText xml:space="preserve"> wit</w:delText>
-        </w:r>
-        <w:r>
-          <w:rPr>
-            <w:rFonts w:eastAsia="Times New Roman" w:cs="Times New Roman"/>
-            <w:iCs/>
-          </w:rPr>
-          <w:delText xml:space="preserve">hin fluid mechanics </w:delText>
-        </w:r>
-      </w:del>
+      <w:r>
+        <w:rPr>
+          <w:rFonts w:eastAsia="Times New Roman" w:cs="Times New Roman"/>
+          <w:iCs/>
+        </w:rPr>
+        <w:t xml:space="preserve"> the physics behind </w:t>
+      </w:r>
       <w:r>
         <w:rPr>
           <w:rFonts w:eastAsia="Times New Roman" w:cs="Times New Roman"/>
@@ -600,22 +426,20 @@
         </w:rPr>
         <w:t>is explored</w:t>
       </w:r>
-      <w:ins w:id="18" w:author="Erlend Hodneland" w:date="2016-08-08T09:18:00Z">
-        <w:r>
-          <w:rPr>
-            <w:rFonts w:eastAsia="Times New Roman" w:cs="Times New Roman"/>
-            <w:iCs/>
-          </w:rPr>
-          <w:t xml:space="preserve"> since perfusion</w:t>
-        </w:r>
-        <w:r>
-          <w:rPr>
-            <w:rFonts w:eastAsia="Times New Roman" w:cs="Times New Roman"/>
-            <w:iCs/>
-          </w:rPr>
-          <w:t xml:space="preserve"> becomes discretization dependent</w:t>
-        </w:r>
-      </w:ins>
+      <w:r>
+        <w:rPr>
+          <w:rFonts w:eastAsia="Times New Roman" w:cs="Times New Roman"/>
+          <w:iCs/>
+        </w:rPr>
+        <w:t xml:space="preserve"> since perfusion</w:t>
+      </w:r>
+      <w:r>
+        <w:rPr>
+          <w:rFonts w:eastAsia="Times New Roman" w:cs="Times New Roman"/>
+          <w:iCs/>
+        </w:rPr>
+        <w:t xml:space="preserve"> becomes discretization dependent</w:t>
+      </w:r>
       <w:r>
         <w:rPr>
           <w:rFonts w:eastAsia="Times New Roman" w:cs="Times New Roman"/>
@@ -630,54 +454,41 @@
         </w:rPr>
         <w:t xml:space="preserve"> </w:t>
       </w:r>
-      <w:ins w:id="19" w:author="Erlend Hodneland" w:date="2016-08-08T09:21:00Z">
-        <w:r>
-          <w:rPr>
-            <w:rFonts w:eastAsia="Times New Roman" w:cs="Times New Roman"/>
-            <w:iCs/>
-          </w:rPr>
-          <w:t xml:space="preserve"> This is </w:t>
-        </w:r>
-        <w:r>
-          <w:rPr>
-            <w:rFonts w:eastAsia="Times New Roman" w:cs="Times New Roman"/>
-            <w:iCs/>
-          </w:rPr>
-          <w:t>not an ideal situa</w:t>
-        </w:r>
-        <w:r>
-          <w:rPr>
-            <w:rFonts w:eastAsia="Times New Roman" w:cs="Times New Roman"/>
-            <w:iCs/>
-          </w:rPr>
-          <w:t>tion for a quantitative measure, and</w:t>
-        </w:r>
-        <w:r>
-          <w:rPr>
-            <w:rFonts w:eastAsia="Times New Roman" w:cs="Times New Roman"/>
-            <w:iCs/>
-          </w:rPr>
-          <w:t xml:space="preserve"> </w:t>
-        </w:r>
-      </w:ins>
-      <w:ins w:id="20" w:author="Erlend Hodneland" w:date="2016-08-15T12:20:00Z">
-        <w:r>
-          <w:rPr>
-            <w:rFonts w:eastAsia="Times New Roman" w:cs="Times New Roman"/>
-            <w:iCs/>
-          </w:rPr>
-          <w:t>t</w:t>
-        </w:r>
-      </w:ins>
-      <w:del w:id="21" w:author="Erlend Hodneland" w:date="2016-08-15T12:20:00Z">
-        <w:r>
-          <w:rPr>
-            <w:rFonts w:eastAsia="Times New Roman" w:cs="Times New Roman"/>
-            <w:iCs/>
-          </w:rPr>
-          <w:delText>T</w:delText>
-        </w:r>
-      </w:del>
+      <w:r>
+        <w:rPr>
+          <w:rFonts w:eastAsia="Times New Roman" w:cs="Times New Roman"/>
+          <w:iCs/>
+        </w:rPr>
+        <w:t xml:space="preserve"> This is </w:t>
+      </w:r>
+      <w:r>
+        <w:rPr>
+          <w:rFonts w:eastAsia="Times New Roman" w:cs="Times New Roman"/>
+          <w:iCs/>
+        </w:rPr>
+        <w:t>not an ideal situa</w:t>
+      </w:r>
+      <w:r>
+        <w:rPr>
+          <w:rFonts w:eastAsia="Times New Roman" w:cs="Times New Roman"/>
+          <w:iCs/>
+        </w:rPr>
+        <w:t>tion for a quantitative measure, and</w:t>
+      </w:r>
+      <w:r>
+        <w:rPr>
+          <w:rFonts w:eastAsia="Times New Roman" w:cs="Times New Roman"/>
+          <w:iCs/>
+        </w:rPr>
+        <w:t xml:space="preserve"> </w:t>
+      </w:r>
+      <w:r>
+        <w:rPr>
+          <w:rFonts w:eastAsia="Times New Roman" w:cs="Times New Roman"/>
+          <w:iCs/>
+        </w:rPr>
+        <w:t>t</w:t>
+      </w:r>
       <w:r>
         <w:rPr>
           <w:rFonts w:eastAsia="Times New Roman" w:cs="Times New Roman"/>
@@ -685,24 +496,13 @@
         </w:rPr>
         <w:t>he</w:t>
       </w:r>
-      <w:ins w:id="22" w:author="Erlend Hodneland" w:date="2016-08-15T12:20:00Z">
-        <w:r>
-          <w:rPr>
-            <w:rFonts w:eastAsia="Times New Roman" w:cs="Times New Roman"/>
-            <w:iCs/>
-          </w:rPr>
-          <w:t xml:space="preserve"> main novelty</w:t>
-        </w:r>
-      </w:ins>
-      <w:del w:id="23" w:author="Erlend Hodneland" w:date="2016-08-15T12:20:00Z">
-        <w:r>
-          <w:rPr>
-            <w:rFonts w:eastAsia="Times New Roman" w:cs="Times New Roman"/>
-            <w:iCs/>
-          </w:rPr>
-          <w:delText xml:space="preserve"> new knowledge</w:delText>
-        </w:r>
-      </w:del>
+      <w:r>
+        <w:rPr>
+          <w:rFonts w:eastAsia="Times New Roman" w:cs="Times New Roman"/>
+          <w:iCs/>
+        </w:rPr>
+        <w:t xml:space="preserve"> main novelty</w:t>
+      </w:r>
       <w:r>
         <w:rPr>
           <w:rFonts w:eastAsia="Times New Roman" w:cs="Times New Roman"/>
@@ -710,15 +510,13 @@
         </w:rPr>
         <w:t xml:space="preserve"> in our paper is to</w:t>
       </w:r>
-      <w:ins w:id="24" w:author="Erlend Hodneland" w:date="2016-08-15T12:20:00Z">
-        <w:r>
-          <w:rPr>
-            <w:rFonts w:eastAsia="Times New Roman" w:cs="Times New Roman"/>
-            <w:iCs/>
-          </w:rPr>
-          <w:t xml:space="preserve"> prove and</w:t>
-        </w:r>
-      </w:ins>
+      <w:r>
+        <w:rPr>
+          <w:rFonts w:eastAsia="Times New Roman" w:cs="Times New Roman"/>
+          <w:iCs/>
+        </w:rPr>
+        <w:t xml:space="preserve"> prove and</w:t>
+      </w:r>
       <w:r>
         <w:rPr>
           <w:rFonts w:eastAsia="Times New Roman" w:cs="Times New Roman"/>
@@ -740,24 +538,13 @@
         </w:rPr>
         <w:t xml:space="preserve"> should be used with care within traditional one-compartment models until the theory is more </w:t>
       </w:r>
-      <w:del w:id="25" w:author="Constantin Sandmann" w:date="2016-07-21T16:46:00Z">
-        <w:r>
-          <w:rPr>
-            <w:rFonts w:eastAsia="Times New Roman" w:cs="Times New Roman"/>
-            <w:iCs/>
-          </w:rPr>
-          <w:delText>sound</w:delText>
-        </w:r>
-      </w:del>
-      <w:ins w:id="26" w:author="Constantin Sandmann" w:date="2016-07-21T16:47:00Z">
-        <w:r>
-          <w:rPr>
-            <w:rFonts w:eastAsia="Times New Roman" w:cs="Times New Roman"/>
-            <w:iCs/>
-          </w:rPr>
-          <w:t>appropriate</w:t>
-        </w:r>
-      </w:ins>
+      <w:r>
+        <w:rPr>
+          <w:rFonts w:eastAsia="Times New Roman" w:cs="Times New Roman"/>
+          <w:iCs/>
+        </w:rPr>
+        <w:t>appropriate</w:t>
+      </w:r>
       <w:r>
         <w:rPr>
           <w:rFonts w:eastAsia="Times New Roman" w:cs="Times New Roman"/>
@@ -779,15 +566,13 @@
         </w:rPr>
         <w:t xml:space="preserve"> this to be new knowledge</w:t>
       </w:r>
-      <w:ins w:id="27" w:author="Erlend Hodneland" w:date="2016-08-08T09:20:00Z">
-        <w:r>
-          <w:rPr>
-            <w:rFonts w:eastAsia="Times New Roman" w:cs="Times New Roman"/>
-            <w:iCs/>
-          </w:rPr>
-          <w:t xml:space="preserve"> to the perfusion community</w:t>
-        </w:r>
-      </w:ins>
+      <w:r>
+        <w:rPr>
+          <w:rFonts w:eastAsia="Times New Roman" w:cs="Times New Roman"/>
+          <w:iCs/>
+        </w:rPr>
+        <w:t xml:space="preserve"> to the perfusion community</w:t>
+      </w:r>
       <w:r>
         <w:rPr>
           <w:rFonts w:eastAsia="Times New Roman" w:cs="Times New Roman"/>
@@ -802,24 +587,13 @@
         </w:rPr>
         <w:t xml:space="preserve"> observation that voxel wise perfusion studies are</w:t>
       </w:r>
-      <w:ins w:id="28" w:author="Constantin Sandmann" w:date="2016-07-21T16:48:00Z">
-        <w:r>
-          <w:rPr>
-            <w:rFonts w:eastAsia="Times New Roman" w:cs="Times New Roman"/>
-            <w:iCs/>
-          </w:rPr>
-          <w:t xml:space="preserve"> </w:t>
-        </w:r>
-      </w:ins>
-      <w:del w:id="29" w:author="Constantin Sandmann" w:date="2016-07-21T16:48:00Z">
-        <w:r>
-          <w:rPr>
-            <w:rFonts w:eastAsia="Times New Roman" w:cs="Times New Roman"/>
-            <w:iCs/>
-          </w:rPr>
-          <w:delText xml:space="preserve"> still </w:delText>
-        </w:r>
-      </w:del>
+      <w:r>
+        <w:rPr>
+          <w:rFonts w:eastAsia="Times New Roman" w:cs="Times New Roman"/>
+          <w:iCs/>
+        </w:rPr>
+        <w:t xml:space="preserve"> </w:t>
+      </w:r>
       <w:r>
         <w:rPr>
           <w:rFonts w:eastAsia="Times New Roman" w:cs="Times New Roman"/>
@@ -827,24 +601,13 @@
         </w:rPr>
         <w:t xml:space="preserve">published without awareness of the </w:t>
       </w:r>
-      <w:del w:id="30" w:author="Erlend Hodneland" w:date="2016-08-08T09:17:00Z">
-        <w:r>
-          <w:rPr>
-            <w:rFonts w:eastAsia="Times New Roman" w:cs="Times New Roman"/>
-            <w:iCs/>
-          </w:rPr>
-          <w:delText xml:space="preserve">problems </w:delText>
-        </w:r>
-      </w:del>
-      <w:ins w:id="31" w:author="Erlend Hodneland" w:date="2016-08-08T09:17:00Z">
-        <w:r>
-          <w:rPr>
-            <w:rFonts w:eastAsia="Times New Roman" w:cs="Times New Roman"/>
-            <w:iCs/>
-          </w:rPr>
-          <w:t xml:space="preserve">challenges </w:t>
-        </w:r>
-      </w:ins>
+      <w:r>
+        <w:rPr>
+          <w:rFonts w:eastAsia="Times New Roman" w:cs="Times New Roman"/>
+          <w:iCs/>
+        </w:rPr>
+        <w:t xml:space="preserve">challenges </w:t>
+      </w:r>
       <w:r>
         <w:rPr>
           <w:rFonts w:eastAsia="Times New Roman" w:cs="Times New Roman"/>
@@ -864,7 +627,7 @@
           <w:rFonts w:eastAsia="Times New Roman" w:cs="Times New Roman"/>
           <w:iCs/>
         </w:rPr>
-        <w:t xml:space="preserve"> (see</w:t>
+        <w:t>(see</w:t>
       </w:r>
       <w:r>
         <w:rPr>
@@ -1018,16 +781,7 @@
           <w:rFonts w:eastAsia="Times New Roman" w:cs="Times New Roman"/>
           <w:iCs/>
         </w:rPr>
-        <w:t>cre</w:t>
-      </w:r>
-      <w:bookmarkStart w:id="32" w:name="_GoBack"/>
-      <w:bookmarkEnd w:id="32"/>
-      <w:r>
-        <w:rPr>
-          <w:rFonts w:eastAsia="Times New Roman" w:cs="Times New Roman"/>
-          <w:iCs/>
-        </w:rPr>
-        <w:t xml:space="preserve">ate </w:t>
+        <w:t xml:space="preserve">create </w:t>
       </w:r>
       <w:r>
         <w:rPr>
@@ -1057,32 +811,13 @@
         </w:rPr>
         <w:t>perfusion estimates must be used with care</w:t>
       </w:r>
-      <w:ins w:id="33" w:author="Constantin Sandmann" w:date="2016-07-21T16:48:00Z">
-        <w:r>
-          <w:rPr>
-            <w:rFonts w:eastAsia="Times New Roman" w:cs="Times New Roman"/>
-            <w:iCs/>
-          </w:rPr>
-          <w:t xml:space="preserve"> </w:t>
-        </w:r>
-        <w:commentRangeStart w:id="34"/>
-        <w:r>
-          <w:rPr>
-            <w:rFonts w:eastAsia="Times New Roman" w:cs="Times New Roman"/>
-            <w:iCs/>
-          </w:rPr>
-          <w:t>and that more appropriate models are needed</w:t>
-        </w:r>
-      </w:ins>
-      <w:commentRangeEnd w:id="34"/>
-      <w:ins w:id="35" w:author="Constantin Sandmann" w:date="2016-07-21T16:50:00Z">
-        <w:r>
-          <w:rPr>
-            <w:rStyle w:val="CommentReference"/>
-          </w:rPr>
-          <w:commentReference w:id="34"/>
-        </w:r>
-      </w:ins>
+      <w:r>
+        <w:rPr>
+          <w:rFonts w:eastAsia="Times New Roman" w:cs="Times New Roman"/>
+          <w:iCs/>
+        </w:rPr>
+        <w:t xml:space="preserve"> and that more appropriate models are needed</w:t>
+      </w:r>
       <w:r>
         <w:rPr>
           <w:rFonts w:eastAsia="Times New Roman" w:cs="Times New Roman"/>
@@ -1090,22 +825,6 @@
         </w:rPr>
         <w:t xml:space="preserve">. </w:t>
       </w:r>
-      <w:del w:id="36" w:author="Constantin Sandmann" w:date="2016-07-21T16:49:00Z">
-        <w:r>
-          <w:rPr>
-            <w:rFonts w:eastAsia="Times New Roman" w:cs="Times New Roman"/>
-            <w:iCs/>
-          </w:rPr>
-          <w:delText>We consider this highly important to avoid over-interpretation of results in clinical studies.</w:delText>
-        </w:r>
-        <w:r>
-          <w:rPr>
-            <w:rFonts w:eastAsia="Times New Roman" w:cs="Times New Roman"/>
-            <w:iCs/>
-          </w:rPr>
-          <w:delText xml:space="preserve"> </w:delText>
-        </w:r>
-      </w:del>
       <w:r>
         <w:rPr>
           <w:rFonts w:eastAsia="Times New Roman" w:cs="Times New Roman"/>
@@ -1118,108 +837,38 @@
           <w:rFonts w:eastAsia="Times New Roman" w:cs="Times New Roman"/>
           <w:iCs/>
         </w:rPr>
-        <w:t xml:space="preserve"> has now been inserted into the discussion: “</w:t>
-      </w:r>
-      <w:ins w:id="37" w:author="Erlend Hodneland" w:date="2016-08-15T12:21:00Z">
-        <w:r>
-          <w:rPr>
-            <w:rFonts w:eastAsia="Times New Roman" w:cs="Times New Roman"/>
-            <w:iCs/>
-          </w:rPr>
-          <w:t xml:space="preserve">Our results strongly support the usage of </w:t>
-        </w:r>
-        <w:r>
-          <w:rPr>
-            <w:rFonts w:eastAsia="Times New Roman" w:cs="Times New Roman"/>
-            <w:iCs/>
-          </w:rPr>
-          <w:lastRenderedPageBreak/>
-          <w:t xml:space="preserve">traditional models for entire regions which are exclusively fed by the measured arterial input. However, they also show that if traditional models are applied only to parts of the system, they tend to overestimate the actual perfusion. These limitations are only partly known within the community, and studies reporting voxel wise perfusion maps without discussing their possible limitations are continuously published [26], [27]. Thus, a major motivation for our study is to stimulate the awareness around this topic and to push the development of more appropriate models for future applications. </w:t>
-        </w:r>
-      </w:ins>
-    </w:p>
-    <w:p>
-      <w:pPr>
-        <w:rPr>
-          <w:rFonts w:eastAsia="Times New Roman" w:cs="Times New Roman"/>
-          <w:b/>
-          <w:i/>
-          <w:iCs/>
-        </w:rPr>
-      </w:pPr>
-      <w:ins w:id="38" w:author="Erlend Hodneland" w:date="2016-08-15T12:21:00Z">
-        <w:r>
-          <w:rPr>
-            <w:rFonts w:eastAsia="Times New Roman" w:cs="Times New Roman"/>
-            <w:i/>
-            <w:iCs/>
-          </w:rPr>
-          <w:t xml:space="preserve"> </w:t>
-        </w:r>
-      </w:ins>
-      <w:del w:id="39" w:author="Erlend Hodneland" w:date="2016-08-15T12:21:00Z">
-        <w:r>
-          <w:rPr>
-            <w:rFonts w:eastAsia="Times New Roman" w:cs="Times New Roman"/>
-            <w:i/>
-            <w:iCs/>
-          </w:rPr>
-          <w:delText xml:space="preserve">Our results strongly support the usage of traditional models for entire regions which are exclusively fed by the measured arterial input. However, they also show that if traditional models are applied only to parts of the system, they tend to overestimate the actual perfusion. </w:delText>
-        </w:r>
-        <w:r>
-          <w:rPr>
-            <w:rFonts w:eastAsia="Times New Roman" w:cs="Times New Roman"/>
-            <w:b/>
-            <w:i/>
-            <w:iCs/>
-          </w:rPr>
-          <w:delText>These limitations are only partly known to the community, and studies reporting voxel wise perfusion are continuously and until recently published [26], [27], [28]. Thus, a major motivation for our study is to stimulate the awareness around this topic to avoid over- interpretation of voxel wise perfusion maps in future studies</w:delText>
-        </w:r>
-      </w:del>
-      <w:ins w:id="40" w:author="Constantin Sandmann" w:date="2016-07-21T16:56:00Z">
-        <w:del w:id="41" w:author="Erlend Hodneland" w:date="2016-08-15T12:21:00Z">
-          <w:r>
-            <w:rPr>
-              <w:rFonts w:eastAsia="Times New Roman" w:cs="Times New Roman"/>
-              <w:b/>
-              <w:i/>
-              <w:iCs/>
-            </w:rPr>
-            <w:delText>and to push the development of more appropriate models</w:delText>
-          </w:r>
-        </w:del>
-      </w:ins>
-      <w:del w:id="42" w:author="Erlend Hodneland" w:date="2016-08-15T12:21:00Z">
-        <w:r>
-          <w:rPr>
-            <w:rFonts w:eastAsia="Times New Roman" w:cs="Times New Roman"/>
-            <w:b/>
-            <w:i/>
-            <w:iCs/>
-          </w:rPr>
-          <w:delText>.</w:delText>
-        </w:r>
-      </w:del>
+        <w:t xml:space="preserve"> has </w:t>
+      </w:r>
+      <w:r>
+        <w:rPr>
+          <w:rFonts w:eastAsia="Times New Roman" w:cs="Times New Roman"/>
+          <w:iCs/>
+        </w:rPr>
+        <w:lastRenderedPageBreak/>
+        <w:t>now been inserted into the discussion: “</w:t>
+      </w:r>
+      <w:r>
+        <w:rPr>
+          <w:rFonts w:eastAsia="Times New Roman" w:cs="Times New Roman"/>
+          <w:iCs/>
+        </w:rPr>
+        <w:t xml:space="preserve">Our results strongly support the usage of traditional models for entire regions which are exclusively fed by the measured arterial input. However, they also show that if traditional models are applied only to parts of the system, they tend to overestimate the actual perfusion. These limitations are only partly known within the community, and studies reporting voxel wise perfusion maps without discussing their possible limitations are continuously published [26], [27]. Thus, a major motivation for our study is to stimulate the awareness around this topic and to push the development of more appropriate </w:t>
+      </w:r>
+      <w:r>
+        <w:rPr>
+          <w:rFonts w:eastAsia="Times New Roman" w:cs="Times New Roman"/>
+          <w:iCs/>
+        </w:rPr>
+        <w:t>models for future applications.</w:t>
+      </w:r>
+      <w:bookmarkStart w:id="0" w:name="_GoBack"/>
+      <w:bookmarkEnd w:id="0"/>
       <w:r>
         <w:rPr>
           <w:rFonts w:eastAsia="Times New Roman" w:cs="Times New Roman"/>
           <w:iCs/>
         </w:rPr>
         <w:t>”</w:t>
-      </w:r>
-    </w:p>
-    <w:p>
-      <w:pPr>
-        <w:rPr>
-          <w:rFonts w:eastAsia="Times New Roman" w:cs="Times New Roman"/>
-        </w:rPr>
-      </w:pPr>
-      <w:r>
-        <w:rPr>
-          <w:rFonts w:eastAsia="Times New Roman" w:cs="Times New Roman"/>
-          <w:iCs/>
-        </w:rPr>
-        <w:t xml:space="preserve"> </w:t>
       </w:r>
     </w:p>
     <w:p>
@@ -1354,22 +1003,12 @@
         </w:rPr>
         <w:t xml:space="preserve">: </w:t>
       </w:r>
-      <w:del w:id="43" w:author="Constantin Sandmann" w:date="2016-07-21T16:56:00Z">
-        <w:r>
-          <w:rPr>
-            <w:rFonts w:eastAsia="Times New Roman" w:cs="Times New Roman"/>
-          </w:rPr>
-          <w:delText>asdfdsf</w:delText>
-        </w:r>
-      </w:del>
-      <w:ins w:id="44" w:author="Constantin Sandmann" w:date="2016-07-21T16:56:00Z">
-        <w:r>
-          <w:rPr>
-            <w:rFonts w:eastAsia="Times New Roman" w:cs="Times New Roman"/>
-          </w:rPr>
-          <w:t>This has been added.</w:t>
-        </w:r>
-      </w:ins>
+      <w:r>
+        <w:rPr>
+          <w:rFonts w:eastAsia="Times New Roman" w:cs="Times New Roman"/>
+        </w:rPr>
+        <w:t>This has been added.</w:t>
+      </w:r>
     </w:p>
     <w:p>
       <w:pPr>
@@ -1546,16 +1185,8 @@
         <w:rPr>
           <w:rFonts w:eastAsia="Times New Roman" w:cs="Times New Roman"/>
         </w:rPr>
-        <w:t>phi_i was used</w:t>
-      </w:r>
-      <w:proofErr w:type="gramStart"/>
-      <w:r>
-        <w:rPr>
-          <w:rFonts w:eastAsia="Times New Roman" w:cs="Times New Roman"/>
-        </w:rPr>
-        <w:t>” ?</w:t>
-      </w:r>
-      <w:proofErr w:type="gramEnd"/>
+        <w:t>phi_i was used” ?</w:t>
+      </w:r>
     </w:p>
     <w:p>
       <w:pPr>
@@ -1695,16 +1326,8 @@
         <w:rPr>
           <w:rFonts w:eastAsia="Times New Roman" w:cs="Times New Roman"/>
         </w:rPr>
-        <w:t>P4L6 What was the actual setup for the recursive convolution (i.e. level of discretisation</w:t>
-      </w:r>
-      <w:proofErr w:type="gramStart"/>
-      <w:r>
-        <w:rPr>
-          <w:rFonts w:eastAsia="Times New Roman" w:cs="Times New Roman"/>
-        </w:rPr>
-        <w:t>) ?</w:t>
-      </w:r>
-      <w:proofErr w:type="gramEnd"/>
+        <w:t>P4L6 What was the actual setup for the recursive convolution (i.e. level of discretisation) ?</w:t>
+      </w:r>
     </w:p>
     <w:p>
       <w:pPr>
@@ -1725,38 +1348,12 @@
         </w:rPr>
         <w:t xml:space="preserve">: </w:t>
       </w:r>
-      <w:del w:id="45" w:author="Constantin Sandmann" w:date="2016-07-21T11:55:00Z">
-        <w:r>
-          <w:rPr>
-            <w:rFonts w:eastAsia="Times New Roman" w:cs="Times New Roman"/>
-          </w:rPr>
-          <w:delText>CONSTANTIN?</w:delText>
-        </w:r>
-      </w:del>
-      <w:ins w:id="46" w:author="Constantin Sandmann" w:date="2016-07-21T11:55:00Z">
-        <w:r>
-          <w:rPr>
-            <w:rFonts w:eastAsia="Times New Roman" w:cs="Times New Roman"/>
-          </w:rPr>
-          <w:t xml:space="preserve">Figure 1 shows the recursive and the </w:t>
-        </w:r>
-      </w:ins>
-      <w:ins w:id="47" w:author="Constantin Sandmann" w:date="2016-07-21T11:56:00Z">
-        <w:r>
-          <w:rPr>
-            <w:rFonts w:eastAsia="Times New Roman" w:cs="Times New Roman"/>
-          </w:rPr>
-          <w:t>deconvolved impulse response function at location (1,20), meaning that convolution was performed with 19 exponential functions.</w:t>
-        </w:r>
-      </w:ins>
-      <w:ins w:id="48" w:author="Constantin Sandmann" w:date="2016-07-21T11:57:00Z">
-        <w:r>
-          <w:rPr>
-            <w:rFonts w:eastAsia="Times New Roman" w:cs="Times New Roman"/>
-          </w:rPr>
-          <w:t xml:space="preserve"> This information was added to the paper.</w:t>
-        </w:r>
-      </w:ins>
+      <w:r>
+        <w:rPr>
+          <w:rFonts w:eastAsia="Times New Roman" w:cs="Times New Roman"/>
+        </w:rPr>
+        <w:t>Figure 1 shows the recursive and the deconvolved impulse response function at location (1,20), meaning that convolution was performed with 19 exponential functions. This information was added to the paper.</w:t>
+      </w:r>
     </w:p>
     <w:p>
       <w:pPr>
@@ -1814,19 +1411,15 @@
     <w:p>
       <w:pPr>
         <w:rPr>
-          <w:ins w:id="49" w:author="Constantin Sandmann" w:date="2016-08-07T12:31:00Z"/>
-          <w:del w:id="50" w:author="Erlend Hodneland" w:date="2016-08-08T09:28:00Z"/>
-          <w:rFonts w:eastAsia="Times New Roman" w:cs="Times New Roman"/>
-        </w:rPr>
-      </w:pPr>
-      <w:proofErr w:type="gramStart"/>
+          <w:rFonts w:eastAsia="Times New Roman" w:cs="Times New Roman"/>
+        </w:rPr>
+      </w:pPr>
       <w:r>
         <w:rPr>
           <w:rFonts w:eastAsia="Times New Roman" w:cs="Times New Roman"/>
         </w:rPr>
         <w:t>P7L23 Was motion artefact an issue, with almost 2 minutes of scan time?</w:t>
       </w:r>
-      <w:proofErr w:type="gramEnd"/>
       <w:r>
         <w:rPr>
           <w:rFonts w:eastAsia="Times New Roman" w:cs="Times New Roman"/>
@@ -1846,182 +1439,48 @@
         </w:rPr>
         <w:t xml:space="preserve">: </w:t>
       </w:r>
-      <w:del w:id="51" w:author="Constantin Sandmann" w:date="2016-08-07T12:26:00Z">
-        <w:r>
-          <w:rPr>
-            <w:rFonts w:eastAsia="Times New Roman" w:cs="Times New Roman"/>
-          </w:rPr>
-          <w:delText>There were very few motion artifacts in the CT volume. (Is this correct CONSTANTIN?)</w:delText>
-        </w:r>
-      </w:del>
-      <w:ins w:id="52" w:author="Constantin Sandmann" w:date="2016-08-07T12:27:00Z">
-        <w:r>
-          <w:rPr>
-            <w:rFonts w:eastAsia="Times New Roman" w:cs="Times New Roman"/>
-          </w:rPr>
-          <w:t xml:space="preserve">Prior to the perfusion analysis, intra patient </w:t>
-        </w:r>
-      </w:ins>
-      <w:ins w:id="53" w:author="Constantin Sandmann" w:date="2016-08-07T12:28:00Z">
-        <w:r>
-          <w:rPr>
-            <w:rFonts w:eastAsia="Times New Roman" w:cs="Times New Roman"/>
-          </w:rPr>
-          <w:t>registration</w:t>
-        </w:r>
-      </w:ins>
-      <w:ins w:id="54" w:author="Constantin Sandmann" w:date="2016-08-07T12:27:00Z">
-        <w:r>
-          <w:rPr>
-            <w:rFonts w:eastAsia="Times New Roman" w:cs="Times New Roman"/>
-          </w:rPr>
-          <w:t xml:space="preserve"> </w:t>
-        </w:r>
-      </w:ins>
-      <w:ins w:id="55" w:author="Constantin Sandmann" w:date="2016-08-07T12:28:00Z">
-        <w:r>
-          <w:rPr>
-            <w:rFonts w:eastAsia="Times New Roman" w:cs="Times New Roman"/>
-          </w:rPr>
-          <w:t>was performed</w:t>
-        </w:r>
-      </w:ins>
-      <w:ins w:id="56" w:author="Constantin Sandmann" w:date="2016-08-07T12:31:00Z">
-        <w:r>
-          <w:rPr>
-            <w:rFonts w:eastAsia="Times New Roman" w:cs="Times New Roman"/>
-          </w:rPr>
-          <w:t>.</w:t>
-        </w:r>
-      </w:ins>
-      <w:ins w:id="57" w:author="Erlend Hodneland" w:date="2016-08-08T09:28:00Z">
-        <w:r>
-          <w:rPr>
-            <w:rFonts w:eastAsia="Times New Roman" w:cs="Times New Roman"/>
-          </w:rPr>
-          <w:t xml:space="preserve"> </w:t>
-        </w:r>
-      </w:ins>
-    </w:p>
-    <w:p>
-      <w:pPr>
-        <w:rPr>
-          <w:ins w:id="58" w:author="Constantin Sandmann" w:date="2016-08-07T12:30:00Z"/>
-          <w:del w:id="59" w:author="Erlend Hodneland" w:date="2016-08-08T09:29:00Z"/>
-          <w:rFonts w:eastAsia="Times New Roman" w:cs="Times New Roman"/>
-        </w:rPr>
-      </w:pPr>
-      <w:ins w:id="60" w:author="Constantin Sandmann" w:date="2016-08-07T12:32:00Z">
-        <w:r>
-          <w:rPr>
-            <w:rFonts w:eastAsia="Times New Roman" w:cs="Times New Roman"/>
-          </w:rPr>
-          <w:t xml:space="preserve">Based on bone-structures (&gt;600HU), </w:t>
-        </w:r>
-      </w:ins>
-      <w:ins w:id="61" w:author="Constantin Sandmann" w:date="2016-08-07T12:31:00Z">
-        <w:r>
-          <w:rPr>
-            <w:rFonts w:eastAsia="Times New Roman" w:cs="Times New Roman"/>
-          </w:rPr>
-          <w:t>the alignment was carried out</w:t>
-        </w:r>
-      </w:ins>
-      <w:ins w:id="62" w:author="Constantin Sandmann" w:date="2016-08-07T12:32:00Z">
-        <w:r>
-          <w:rPr>
-            <w:rFonts w:eastAsia="Times New Roman" w:cs="Times New Roman"/>
-          </w:rPr>
-          <w:t xml:space="preserve"> with respect to the first timepoint using rigid transformations (rotation, translation).</w:t>
-        </w:r>
-      </w:ins>
-      <w:ins w:id="63" w:author="Erlend Hodneland" w:date="2016-08-08T09:29:00Z">
-        <w:r>
-          <w:rPr>
-            <w:rFonts w:eastAsia="Times New Roman" w:cs="Times New Roman"/>
-          </w:rPr>
-          <w:t xml:space="preserve"> </w:t>
-        </w:r>
-      </w:ins>
-      <w:ins w:id="64" w:author="Constantin Sandmann" w:date="2016-08-07T12:32:00Z">
-        <w:del w:id="65" w:author="Erlend Hodneland" w:date="2016-08-08T09:28:00Z">
-          <w:r>
-            <w:rPr>
-              <w:rFonts w:eastAsia="Times New Roman" w:cs="Times New Roman"/>
-            </w:rPr>
-            <w:delText xml:space="preserve"> </w:delText>
-          </w:r>
-        </w:del>
-      </w:ins>
-      <w:ins w:id="66" w:author="Constantin Sandmann" w:date="2016-08-07T12:29:00Z">
-        <w:del w:id="67" w:author="Erlend Hodneland" w:date="2016-08-08T09:28:00Z">
-          <w:r>
-            <w:rPr>
-              <w:rFonts w:eastAsia="Times New Roman" w:cs="Times New Roman"/>
-            </w:rPr>
-            <w:br/>
-          </w:r>
-        </w:del>
-        <w:r>
-          <w:rPr>
-            <w:rFonts w:eastAsia="Times New Roman" w:cs="Times New Roman"/>
-          </w:rPr>
-          <w:t xml:space="preserve">After the </w:t>
-        </w:r>
-      </w:ins>
-      <w:ins w:id="68" w:author="Constantin Sandmann" w:date="2016-08-07T12:33:00Z">
-        <w:r>
-          <w:rPr>
-            <w:rFonts w:eastAsia="Times New Roman" w:cs="Times New Roman"/>
-          </w:rPr>
-          <w:t>registration</w:t>
-        </w:r>
-      </w:ins>
-      <w:ins w:id="69" w:author="Constantin Sandmann" w:date="2016-08-07T12:29:00Z">
-        <w:r>
-          <w:rPr>
-            <w:rFonts w:eastAsia="Times New Roman" w:cs="Times New Roman"/>
-          </w:rPr>
-          <w:t>, motion was visually determined to be negligible.</w:t>
-        </w:r>
-      </w:ins>
-      <w:ins w:id="70" w:author="Erlend Hodneland" w:date="2016-08-08T09:29:00Z">
-        <w:r>
-          <w:rPr>
-            <w:rFonts w:eastAsia="Times New Roman" w:cs="Times New Roman"/>
-          </w:rPr>
-          <w:t xml:space="preserve"> </w:t>
-        </w:r>
-      </w:ins>
-    </w:p>
-    <w:p>
-      <w:pPr>
-        <w:rPr>
-          <w:rFonts w:eastAsia="Times New Roman" w:cs="Times New Roman"/>
-        </w:rPr>
-      </w:pPr>
-      <w:ins w:id="71" w:author="Constantin Sandmann" w:date="2016-08-07T12:33:00Z">
-        <w:r>
-          <w:rPr>
-            <w:rFonts w:eastAsia="Times New Roman" w:cs="Times New Roman"/>
-          </w:rPr>
-          <w:t>We have added this information and reference [25</w:t>
-        </w:r>
-        <w:proofErr w:type="gramStart"/>
-        <w:r>
-          <w:rPr>
-            <w:rFonts w:eastAsia="Times New Roman" w:cs="Times New Roman"/>
-          </w:rPr>
-          <w:t>],</w:t>
-        </w:r>
-        <w:proofErr w:type="gramEnd"/>
-        <w:r>
-          <w:rPr>
-            <w:rFonts w:eastAsia="Times New Roman" w:cs="Times New Roman"/>
-          </w:rPr>
-          <w:t xml:space="preserve"> were more details on the real data can be found.</w:t>
-        </w:r>
-      </w:ins>
+      <w:r>
+        <w:rPr>
+          <w:rFonts w:eastAsia="Times New Roman" w:cs="Times New Roman"/>
+        </w:rPr>
+        <w:t>Prior to the perfusion analysis, intra patient registration was performed.</w:t>
+      </w:r>
+      <w:r>
+        <w:rPr>
+          <w:rFonts w:eastAsia="Times New Roman" w:cs="Times New Roman"/>
+        </w:rPr>
+        <w:t xml:space="preserve"> </w:t>
+      </w:r>
+      <w:r>
+        <w:rPr>
+          <w:rFonts w:eastAsia="Times New Roman" w:cs="Times New Roman"/>
+        </w:rPr>
+        <w:t>Based on bone-structures (&gt;600HU), the alignment was carried out with respect to the first timepoint using rigid transformations (rotation, translation).</w:t>
+      </w:r>
+      <w:r>
+        <w:rPr>
+          <w:rFonts w:eastAsia="Times New Roman" w:cs="Times New Roman"/>
+        </w:rPr>
+        <w:t xml:space="preserve"> </w:t>
+      </w:r>
+      <w:r>
+        <w:rPr>
+          <w:rFonts w:eastAsia="Times New Roman" w:cs="Times New Roman"/>
+        </w:rPr>
+        <w:t>After the registration, motion was visually determined to be negligible.</w:t>
+      </w:r>
+      <w:r>
+        <w:rPr>
+          <w:rFonts w:eastAsia="Times New Roman" w:cs="Times New Roman"/>
+        </w:rPr>
+        <w:t xml:space="preserve"> </w:t>
+      </w:r>
+      <w:r>
+        <w:rPr>
+          <w:rFonts w:eastAsia="Times New Roman" w:cs="Times New Roman"/>
+        </w:rPr>
+        <w:t>We have added this information and reference [25], were more details on the real data can be found.</w:t>
+      </w:r>
     </w:p>
     <w:p>
       <w:pPr>
@@ -2069,21 +1528,7 @@
           <w:rFonts w:eastAsia="Times New Roman" w:cs="Times New Roman"/>
         </w:rPr>
         <w:br/>
-        <w:t xml:space="preserve">This manuscript examines the limitations of kinetic models of tissue perfusion that are often applied with intravascular tracers to create voxelwise maps of tissue perfusion.  Specifically, the manuscript focuses on the issue that conventional definitions of perfusion based on blood entering and leaving a control volume are not scale invariant. A percolation network model is proposed that enables solving for blood flux in a manner that is </w:t>
-      </w:r>
-      <w:proofErr w:type="gramStart"/>
-      <w:r>
-        <w:rPr>
-          <w:rFonts w:eastAsia="Times New Roman" w:cs="Times New Roman"/>
-        </w:rPr>
-        <w:t>self consistent</w:t>
-      </w:r>
-      <w:proofErr w:type="gramEnd"/>
-      <w:r>
-        <w:rPr>
-          <w:rFonts w:eastAsia="Times New Roman" w:cs="Times New Roman"/>
-        </w:rPr>
-        <w:t xml:space="preserve"> when discretized into voxels.  The manuscript then examines how to relate this flux to conventional notions of perfusion using control volumes derived from streamline. Simulation and experimental data are presented.  </w:t>
+        <w:t>This manuscript examines the limitations of kinetic models of tissue perfusion that are often applied with intravascular tracers to create voxelwise maps of tissue perfusion.  Specifically, the manuscript focuses on the issue that conventional definitions of perfusion based on blood entering and leaving a control volume are not scale invariant. A percolation network model is proposed that enables solving for blood flux in a manner that is self consistent when discretized into voxels.  The manuscript then examines how to relate this flux to conventional notions of perfusion using control volumes derived from streamline. Simulation and experimental data are presented.  </w:t>
       </w:r>
       <w:r>
         <w:rPr>
@@ -2211,21 +1656,7 @@
         <w:rPr>
           <w:rFonts w:eastAsia="Times New Roman" w:cs="Times New Roman"/>
         </w:rPr>
-        <w:t>In discussing the difficulties of defining diffusion, it would be useful to start from the idea that perfusion is the proportion of blood flow that delivers oxygen and nutrients to a given volume of tissue as opposed to passing through en route to somewhere else.  </w:t>
-      </w:r>
-      <w:proofErr w:type="gramStart"/>
-      <w:r>
-        <w:rPr>
-          <w:rFonts w:eastAsia="Times New Roman" w:cs="Times New Roman"/>
-        </w:rPr>
-        <w:t>This definition is usually operationalized by assuming the blood that passes through a capillary bed is ‘delivered’ at that location</w:t>
-      </w:r>
-      <w:proofErr w:type="gramEnd"/>
-      <w:r>
-        <w:rPr>
-          <w:rFonts w:eastAsia="Times New Roman" w:cs="Times New Roman"/>
-        </w:rPr>
-        <w:t>.  The proposed methodology addresses this difficulty in part by defining a control volume based on streamlines.  However, this approximation becomes less plausible as the control volume becomes larger.  Some discussion of these issues would be a useful addition to the discussion section.</w:t>
+        <w:t>In discussing the difficulties of defining diffusion, it would be useful to start from the idea that perfusion is the proportion of blood flow that delivers oxygen and nutrients to a given volume of tissue as opposed to passing through en route to somewhere else.  This definition is usually operationalized by assuming the blood that passes through a capillary bed is ‘delivered’ at that location.  The proposed methodology addresses this difficulty in part by defining a control volume based on streamlines.  However, this approximation becomes less plausible as the control volume becomes larger.  Some discussion of these issues would be a useful addition to the discussion section.</w:t>
       </w:r>
       <w:r>
         <w:rPr>
@@ -2306,56 +1737,216 @@
           <w:rFonts w:eastAsia="Times New Roman" w:cs="Times New Roman"/>
           <w:i/>
         </w:rPr>
-        <w:t>“Our results strongly support...</w:t>
-      </w:r>
-      <w:proofErr w:type="gramStart"/>
-      <w:r>
+        <w:t>“Our results strongly support...”</w:t>
+      </w:r>
+      <w:r>
+        <w:rPr>
+          <w:rFonts w:eastAsia="Times New Roman" w:cs="Times New Roman"/>
+        </w:rPr>
+        <w:t>.</w:t>
+      </w:r>
+    </w:p>
+    <w:p>
+      <w:pPr>
+        <w:rPr>
+          <w:rFonts w:eastAsia="Times New Roman" w:cs="Times New Roman"/>
+        </w:rPr>
+      </w:pPr>
+    </w:p>
+    <w:p>
+      <w:pPr>
+        <w:rPr>
+          <w:rFonts w:eastAsia="Times New Roman" w:cs="Times New Roman"/>
+        </w:rPr>
+      </w:pPr>
+      <w:r>
+        <w:rPr>
+          <w:rFonts w:eastAsia="Times New Roman" w:cs="Times New Roman"/>
+        </w:rPr>
+        <w:br/>
+        <w:t>Minor comments:</w:t>
+      </w:r>
+      <w:r>
+        <w:rPr>
+          <w:rFonts w:eastAsia="Times New Roman" w:cs="Times New Roman"/>
+        </w:rPr>
+        <w:br/>
+      </w:r>
+      <w:r>
+        <w:rPr>
+          <w:rFonts w:eastAsia="Times New Roman" w:cs="Times New Roman"/>
+        </w:rPr>
+        <w:br/>
+        <w:t>1.</w:t>
+      </w:r>
+      <w:r>
+        <w:rPr>
+          <w:rStyle w:val="apple-tab-span"/>
+          <w:rFonts w:eastAsia="Times New Roman" w:cs="Times New Roman"/>
+        </w:rPr>
+        <w:tab/>
+      </w:r>
+      <w:r>
+        <w:rPr>
+          <w:rFonts w:eastAsia="Times New Roman" w:cs="Times New Roman"/>
+        </w:rPr>
+        <w:t>In the abstract, it is not clear what is meant by ‘capillary tissue’.</w:t>
+      </w:r>
+    </w:p>
+    <w:p>
+      <w:pPr>
         <w:rPr>
           <w:rFonts w:eastAsia="Times New Roman" w:cs="Times New Roman"/>
           <w:i/>
         </w:rPr>
+      </w:pPr>
+      <w:r>
+        <w:rPr>
+          <w:rFonts w:eastAsia="Times New Roman" w:cs="Times New Roman"/>
+          <w:b/>
+        </w:rPr>
+        <w:t>Response</w:t>
+      </w:r>
+      <w:r>
+        <w:rPr>
+          <w:rFonts w:eastAsia="Times New Roman" w:cs="Times New Roman"/>
+        </w:rPr>
+        <w:t xml:space="preserve">: We have now </w:t>
+      </w:r>
+      <w:r>
+        <w:rPr>
+          <w:rFonts w:eastAsia="Times New Roman" w:cs="Times New Roman"/>
+        </w:rPr>
+        <w:t>reviewed</w:t>
+      </w:r>
+      <w:r>
+        <w:rPr>
+          <w:rFonts w:eastAsia="Times New Roman" w:cs="Times New Roman"/>
+        </w:rPr>
+        <w:t xml:space="preserve"> our notion of ‘capillary tissue’ in the </w:t>
+      </w:r>
+      <w:r>
+        <w:rPr>
+          <w:rFonts w:eastAsia="Times New Roman" w:cs="Times New Roman"/>
+        </w:rPr>
+        <w:t>introduction</w:t>
+      </w:r>
+      <w:r>
+        <w:rPr>
+          <w:rFonts w:eastAsia="Times New Roman" w:cs="Times New Roman"/>
+        </w:rPr>
+        <w:t xml:space="preserve">: </w:t>
+      </w:r>
+      <w:r>
+        <w:rPr>
+          <w:rFonts w:eastAsia="Times New Roman" w:cs="Times New Roman"/>
+          <w:i/>
+        </w:rPr>
+        <w:t>“</w:t>
+      </w:r>
+      <w:r>
+        <w:rPr>
+          <w:rFonts w:eastAsia="Times New Roman" w:cs="Times New Roman"/>
+          <w:b/>
+          <w:i/>
+        </w:rPr>
+        <w:t xml:space="preserve">Capillary tissue is </w:t>
+      </w:r>
+      <w:r>
+        <w:rPr>
+          <w:rFonts w:eastAsia="Times New Roman" w:cs="Times New Roman"/>
+          <w:b/>
+          <w:i/>
+        </w:rPr>
+        <w:t xml:space="preserve">here </w:t>
+      </w:r>
+      <w:r>
+        <w:rPr>
+          <w:rFonts w:eastAsia="Times New Roman" w:cs="Times New Roman"/>
+          <w:b/>
+          <w:i/>
+        </w:rPr>
+        <w:t>understood as tissue perfused by capillaries</w:t>
+      </w:r>
+      <w:r>
+        <w:rPr>
+          <w:rFonts w:eastAsia="Times New Roman" w:cs="Times New Roman"/>
+          <w:i/>
+        </w:rPr>
         <w:t>”</w:t>
       </w:r>
+    </w:p>
+    <w:p>
+      <w:pPr>
+        <w:rPr>
+          <w:rFonts w:eastAsia="Times New Roman" w:cs="Times New Roman"/>
+        </w:rPr>
+      </w:pPr>
+      <w:r>
+        <w:rPr>
+          <w:rFonts w:eastAsia="Times New Roman" w:cs="Times New Roman"/>
+        </w:rPr>
+        <w:br/>
+        <w:t>2.</w:t>
+      </w:r>
+      <w:r>
+        <w:rPr>
+          <w:rStyle w:val="apple-tab-span"/>
+          <w:rFonts w:eastAsia="Times New Roman" w:cs="Times New Roman"/>
+        </w:rPr>
+        <w:tab/>
+      </w:r>
+      <w:r>
+        <w:rPr>
+          <w:rFonts w:eastAsia="Times New Roman" w:cs="Times New Roman"/>
+        </w:rPr>
+        <w:t>In the abstract, the first sentence of the results section sounds contrived. Consider deleting the phrase “We found that …”.</w:t>
+      </w:r>
+    </w:p>
+    <w:p>
+      <w:pPr>
+        <w:rPr>
+          <w:rFonts w:eastAsia="Times New Roman" w:cs="Times New Roman"/>
+        </w:rPr>
+      </w:pPr>
+      <w:r>
+        <w:rPr>
+          <w:rFonts w:eastAsia="Times New Roman" w:cs="Times New Roman"/>
+          <w:b/>
+        </w:rPr>
+        <w:t>Response</w:t>
+      </w:r>
+      <w:r>
+        <w:rPr>
+          <w:rFonts w:eastAsia="Times New Roman" w:cs="Times New Roman"/>
+        </w:rPr>
+        <w:t>: The abstract has now been rephrased</w:t>
+      </w:r>
+      <w:r>
+        <w:rPr>
+          <w:rFonts w:eastAsia="Times New Roman" w:cs="Times New Roman"/>
+        </w:rPr>
+        <w:t xml:space="preserve"> accordingly</w:t>
+      </w:r>
       <w:r>
         <w:rPr>
           <w:rFonts w:eastAsia="Times New Roman" w:cs="Times New Roman"/>
         </w:rPr>
         <w:t>.</w:t>
       </w:r>
-      <w:proofErr w:type="gramEnd"/>
-    </w:p>
-    <w:p>
-      <w:pPr>
-        <w:rPr>
-          <w:rFonts w:eastAsia="Times New Roman" w:cs="Times New Roman"/>
-        </w:rPr>
-      </w:pPr>
-    </w:p>
-    <w:p>
-      <w:pPr>
-        <w:rPr>
-          <w:rFonts w:eastAsia="Times New Roman" w:cs="Times New Roman"/>
-        </w:rPr>
-      </w:pPr>
-      <w:r>
-        <w:rPr>
-          <w:rFonts w:eastAsia="Times New Roman" w:cs="Times New Roman"/>
-        </w:rPr>
-        <w:br/>
-        <w:t>Minor comments:</w:t>
-      </w:r>
-      <w:r>
-        <w:rPr>
-          <w:rFonts w:eastAsia="Times New Roman" w:cs="Times New Roman"/>
-        </w:rPr>
-        <w:br/>
-      </w:r>
-      <w:r>
-        <w:rPr>
-          <w:rFonts w:eastAsia="Times New Roman" w:cs="Times New Roman"/>
-        </w:rPr>
-        <w:br/>
-        <w:t>1.</w:t>
+    </w:p>
+    <w:p>
+      <w:pPr>
+        <w:rPr>
+          <w:rFonts w:eastAsia="Times New Roman" w:cs="Times New Roman"/>
+        </w:rPr>
+      </w:pPr>
+      <w:r>
+        <w:rPr>
+          <w:rFonts w:eastAsia="Times New Roman" w:cs="Times New Roman"/>
+        </w:rPr>
+        <w:br/>
+        <w:t>3.</w:t>
       </w:r>
       <w:r>
         <w:rPr>
@@ -2368,14 +1959,13 @@
         <w:rPr>
           <w:rFonts w:eastAsia="Times New Roman" w:cs="Times New Roman"/>
         </w:rPr>
-        <w:t>In the abstract, it is not clear what is meant by ‘capillary tissue’.</w:t>
-      </w:r>
-    </w:p>
-    <w:p>
-      <w:pPr>
-        <w:rPr>
-          <w:rFonts w:eastAsia="Times New Roman" w:cs="Times New Roman"/>
-          <w:i/>
+        <w:t>Page 2 line 7. The use of the word perfusion here is confusing.  Consider ‘flow’ as an alternative.</w:t>
+      </w:r>
+    </w:p>
+    <w:p>
+      <w:pPr>
+        <w:rPr>
+          <w:rFonts w:eastAsia="Times New Roman" w:cs="Times New Roman"/>
         </w:rPr>
       </w:pPr>
       <w:r>
@@ -2389,160 +1979,27 @@
         <w:rPr>
           <w:rFonts w:eastAsia="Times New Roman" w:cs="Times New Roman"/>
         </w:rPr>
-        <w:t xml:space="preserve">: We have now </w:t>
-      </w:r>
-      <w:ins w:id="72" w:author="Erlend Hodneland" w:date="2016-08-15T11:17:00Z">
-        <w:r>
-          <w:rPr>
-            <w:rFonts w:eastAsia="Times New Roman" w:cs="Times New Roman"/>
-          </w:rPr>
-          <w:t>reviewed</w:t>
-        </w:r>
-      </w:ins>
-      <w:del w:id="73" w:author="Erlend Hodneland" w:date="2016-08-15T11:17:00Z">
-        <w:r>
-          <w:rPr>
-            <w:rFonts w:eastAsia="Times New Roman" w:cs="Times New Roman"/>
-          </w:rPr>
-          <w:delText>explained</w:delText>
-        </w:r>
-      </w:del>
-      <w:r>
-        <w:rPr>
-          <w:rFonts w:eastAsia="Times New Roman" w:cs="Times New Roman"/>
-        </w:rPr>
-        <w:t xml:space="preserve"> our notion of ‘capillary tissue’ in the </w:t>
-      </w:r>
-      <w:ins w:id="74" w:author="Erlend Hodneland" w:date="2016-08-15T11:17:00Z">
-        <w:r>
-          <w:rPr>
-            <w:rFonts w:eastAsia="Times New Roman" w:cs="Times New Roman"/>
-          </w:rPr>
-          <w:t>introduction</w:t>
-        </w:r>
-      </w:ins>
-      <w:del w:id="75" w:author="Erlend Hodneland" w:date="2016-08-15T11:17:00Z">
-        <w:r>
-          <w:rPr>
-            <w:rFonts w:eastAsia="Times New Roman" w:cs="Times New Roman"/>
-          </w:rPr>
-          <w:delText>abstract</w:delText>
-        </w:r>
-      </w:del>
-      <w:r>
-        <w:rPr>
-          <w:rFonts w:eastAsia="Times New Roman" w:cs="Times New Roman"/>
-        </w:rPr>
-        <w:t xml:space="preserve">: </w:t>
-      </w:r>
-      <w:r>
-        <w:rPr>
-          <w:rFonts w:eastAsia="Times New Roman" w:cs="Times New Roman"/>
-          <w:i/>
-        </w:rPr>
-        <w:t>“</w:t>
-      </w:r>
-      <w:ins w:id="76" w:author="Erlend Hodneland" w:date="2016-08-15T11:17:00Z">
-        <w:r>
-          <w:rPr>
-            <w:rFonts w:eastAsia="Times New Roman" w:cs="Times New Roman"/>
-            <w:b/>
-            <w:i/>
-            <w:rPrChange w:id="77" w:author="Erlend Hodneland" w:date="2016-08-15T11:17:00Z">
-              <w:rPr>
-                <w:rFonts w:eastAsia="Times New Roman" w:cs="Times New Roman"/>
-                <w:i/>
-              </w:rPr>
-            </w:rPrChange>
-          </w:rPr>
-          <w:t xml:space="preserve">Capillary tissue is </w:t>
-        </w:r>
-      </w:ins>
-      <w:ins w:id="78" w:author="Erlend Hodneland" w:date="2016-08-15T11:29:00Z">
-        <w:r>
-          <w:rPr>
-            <w:rFonts w:eastAsia="Times New Roman" w:cs="Times New Roman"/>
-            <w:b/>
-            <w:i/>
-          </w:rPr>
-          <w:t xml:space="preserve">here </w:t>
-        </w:r>
-      </w:ins>
-      <w:ins w:id="79" w:author="Erlend Hodneland" w:date="2016-08-15T11:17:00Z">
-        <w:r>
-          <w:rPr>
-            <w:rFonts w:eastAsia="Times New Roman" w:cs="Times New Roman"/>
-            <w:b/>
-            <w:i/>
-            <w:rPrChange w:id="80" w:author="Erlend Hodneland" w:date="2016-08-15T11:17:00Z">
-              <w:rPr>
-                <w:rFonts w:eastAsia="Times New Roman" w:cs="Times New Roman"/>
-                <w:i/>
-              </w:rPr>
-            </w:rPrChange>
-          </w:rPr>
-          <w:t>understood as tissue perfused by capillaries</w:t>
-        </w:r>
-      </w:ins>
-      <w:del w:id="81" w:author="Erlend Hodneland" w:date="2016-08-15T11:17:00Z">
-        <w:r>
-          <w:rPr>
-            <w:rFonts w:eastAsia="Times New Roman" w:cs="Times New Roman"/>
-            <w:i/>
-          </w:rPr>
-          <w:delText xml:space="preserve">Furthermore we analyse the transitional understanding of perfusion estimation using a continuous model for </w:delText>
-        </w:r>
-        <w:r>
-          <w:rPr>
-            <w:rFonts w:eastAsia="Times New Roman" w:cs="Times New Roman"/>
-            <w:b/>
-            <w:i/>
-          </w:rPr>
-          <w:delText>microcirculation</w:delText>
-        </w:r>
-        <w:r>
-          <w:rPr>
-            <w:rFonts w:eastAsia="Times New Roman" w:cs="Times New Roman"/>
-            <w:i/>
-          </w:rPr>
-          <w:delText xml:space="preserve"> and propagation of a tracer in the capillary tissue</w:delText>
-        </w:r>
-        <w:r>
-          <w:rPr>
-            <w:rFonts w:eastAsia="Times New Roman" w:cs="Times New Roman"/>
-            <w:b/>
-            <w:i/>
-          </w:rPr>
-          <w:delText>, understood as tissue perfused by capillaries</w:delText>
-        </w:r>
-        <w:r>
-          <w:rPr>
-            <w:rFonts w:eastAsia="Times New Roman" w:cs="Times New Roman"/>
-            <w:i/>
-          </w:rPr>
-          <w:delText>.</w:delText>
-        </w:r>
-      </w:del>
-      <w:r>
-        <w:rPr>
-          <w:rFonts w:eastAsia="Times New Roman" w:cs="Times New Roman"/>
-          <w:i/>
-        </w:rPr>
-        <w:t>”</w:t>
-      </w:r>
-    </w:p>
-    <w:p>
-      <w:pPr>
-        <w:rPr>
-          <w:rFonts w:eastAsia="Times New Roman" w:cs="Times New Roman"/>
-        </w:rPr>
-      </w:pPr>
-      <w:r>
-        <w:rPr>
-          <w:rFonts w:eastAsia="Times New Roman" w:cs="Times New Roman"/>
-        </w:rPr>
-        <w:br/>
-        <w:t>2.</w:t>
+        <w:t>: ‘Perfusion’ has now been replaced by ‘flow’</w:t>
+      </w:r>
+      <w:r>
+        <w:rPr>
+          <w:rFonts w:eastAsia="Times New Roman" w:cs="Times New Roman"/>
+        </w:rPr>
+        <w:t xml:space="preserve"> at this location.</w:t>
+      </w:r>
+    </w:p>
+    <w:p>
+      <w:pPr>
+        <w:rPr>
+          <w:rFonts w:eastAsia="Times New Roman" w:cs="Times New Roman"/>
+        </w:rPr>
+      </w:pPr>
+      <w:r>
+        <w:rPr>
+          <w:rFonts w:eastAsia="Times New Roman" w:cs="Times New Roman"/>
+        </w:rPr>
+        <w:br/>
+        <w:t>4.</w:t>
       </w:r>
       <w:r>
         <w:rPr>
@@ -2555,7 +2012,7 @@
         <w:rPr>
           <w:rFonts w:eastAsia="Times New Roman" w:cs="Times New Roman"/>
         </w:rPr>
-        <w:t>In the abstract, the first sentence of the results section sounds contrived. Consider deleting the phrase “We found that …”.</w:t>
+        <w:t>Page 2: Spelling of impuls response -&gt; impulse response</w:t>
       </w:r>
     </w:p>
     <w:p>
@@ -2575,33 +2032,33 @@
         <w:rPr>
           <w:rFonts w:eastAsia="Times New Roman" w:cs="Times New Roman"/>
         </w:rPr>
-        <w:t>: The abstract has now been rephrased</w:t>
-      </w:r>
-      <w:r>
-        <w:rPr>
-          <w:rFonts w:eastAsia="Times New Roman" w:cs="Times New Roman"/>
-        </w:rPr>
-        <w:t xml:space="preserve"> accordingly</w:t>
-      </w:r>
-      <w:r>
-        <w:rPr>
-          <w:rFonts w:eastAsia="Times New Roman" w:cs="Times New Roman"/>
-        </w:rPr>
-        <w:t>.</w:t>
-      </w:r>
-    </w:p>
-    <w:p>
-      <w:pPr>
-        <w:rPr>
-          <w:rFonts w:eastAsia="Times New Roman" w:cs="Times New Roman"/>
-        </w:rPr>
-      </w:pPr>
-      <w:r>
-        <w:rPr>
-          <w:rFonts w:eastAsia="Times New Roman" w:cs="Times New Roman"/>
-        </w:rPr>
-        <w:br/>
-        <w:t>3.</w:t>
+        <w:t xml:space="preserve">: This has </w:t>
+      </w:r>
+      <w:r>
+        <w:rPr>
+          <w:rFonts w:eastAsia="Times New Roman" w:cs="Times New Roman"/>
+        </w:rPr>
+        <w:t xml:space="preserve">now </w:t>
+      </w:r>
+      <w:r>
+        <w:rPr>
+          <w:rFonts w:eastAsia="Times New Roman" w:cs="Times New Roman"/>
+        </w:rPr>
+        <w:t>been corrected.</w:t>
+      </w:r>
+    </w:p>
+    <w:p>
+      <w:pPr>
+        <w:rPr>
+          <w:rFonts w:eastAsia="Times New Roman" w:cs="Times New Roman"/>
+        </w:rPr>
+      </w:pPr>
+      <w:r>
+        <w:rPr>
+          <w:rFonts w:eastAsia="Times New Roman" w:cs="Times New Roman"/>
+        </w:rPr>
+        <w:br/>
+        <w:t>5.</w:t>
       </w:r>
       <w:r>
         <w:rPr>
@@ -2614,147 +2071,7 @@
         <w:rPr>
           <w:rFonts w:eastAsia="Times New Roman" w:cs="Times New Roman"/>
         </w:rPr>
-        <w:t xml:space="preserve">Page 2 </w:t>
-      </w:r>
-      <w:proofErr w:type="gramStart"/>
-      <w:r>
-        <w:rPr>
-          <w:rFonts w:eastAsia="Times New Roman" w:cs="Times New Roman"/>
-        </w:rPr>
-        <w:t>line</w:t>
-      </w:r>
-      <w:proofErr w:type="gramEnd"/>
-      <w:r>
-        <w:rPr>
-          <w:rFonts w:eastAsia="Times New Roman" w:cs="Times New Roman"/>
-        </w:rPr>
-        <w:t xml:space="preserve"> 7. The use of the word perfusion here is confusing.  Consider ‘flow’ as an alternative.</w:t>
-      </w:r>
-    </w:p>
-    <w:p>
-      <w:pPr>
-        <w:rPr>
-          <w:rFonts w:eastAsia="Times New Roman" w:cs="Times New Roman"/>
-        </w:rPr>
-      </w:pPr>
-      <w:r>
-        <w:rPr>
-          <w:rFonts w:eastAsia="Times New Roman" w:cs="Times New Roman"/>
-          <w:b/>
-        </w:rPr>
-        <w:t>Response</w:t>
-      </w:r>
-      <w:r>
-        <w:rPr>
-          <w:rFonts w:eastAsia="Times New Roman" w:cs="Times New Roman"/>
-        </w:rPr>
-        <w:t>: ‘Perfusion’ has now been replaced by ‘flow’</w:t>
-      </w:r>
-      <w:r>
-        <w:rPr>
-          <w:rFonts w:eastAsia="Times New Roman" w:cs="Times New Roman"/>
-        </w:rPr>
-        <w:t xml:space="preserve"> at this location.</w:t>
-      </w:r>
-    </w:p>
-    <w:p>
-      <w:pPr>
-        <w:rPr>
-          <w:rFonts w:eastAsia="Times New Roman" w:cs="Times New Roman"/>
-        </w:rPr>
-      </w:pPr>
-      <w:r>
-        <w:rPr>
-          <w:rFonts w:eastAsia="Times New Roman" w:cs="Times New Roman"/>
-        </w:rPr>
-        <w:br/>
-        <w:t>4.</w:t>
-      </w:r>
-      <w:r>
-        <w:rPr>
-          <w:rStyle w:val="apple-tab-span"/>
-          <w:rFonts w:eastAsia="Times New Roman" w:cs="Times New Roman"/>
-        </w:rPr>
-        <w:tab/>
-      </w:r>
-      <w:r>
-        <w:rPr>
-          <w:rFonts w:eastAsia="Times New Roman" w:cs="Times New Roman"/>
-        </w:rPr>
-        <w:t>Page 2: Spelling of impuls response -&gt; impulse response</w:t>
-      </w:r>
-    </w:p>
-    <w:p>
-      <w:pPr>
-        <w:rPr>
-          <w:rFonts w:eastAsia="Times New Roman" w:cs="Times New Roman"/>
-        </w:rPr>
-      </w:pPr>
-      <w:r>
-        <w:rPr>
-          <w:rFonts w:eastAsia="Times New Roman" w:cs="Times New Roman"/>
-          <w:b/>
-        </w:rPr>
-        <w:t>Response</w:t>
-      </w:r>
-      <w:r>
-        <w:rPr>
-          <w:rFonts w:eastAsia="Times New Roman" w:cs="Times New Roman"/>
-        </w:rPr>
-        <w:t xml:space="preserve">: This has </w:t>
-      </w:r>
-      <w:r>
-        <w:rPr>
-          <w:rFonts w:eastAsia="Times New Roman" w:cs="Times New Roman"/>
-        </w:rPr>
-        <w:t xml:space="preserve">now </w:t>
-      </w:r>
-      <w:r>
-        <w:rPr>
-          <w:rFonts w:eastAsia="Times New Roman" w:cs="Times New Roman"/>
-        </w:rPr>
-        <w:t>been corrected.</w:t>
-      </w:r>
-    </w:p>
-    <w:p>
-      <w:pPr>
-        <w:rPr>
-          <w:rFonts w:eastAsia="Times New Roman" w:cs="Times New Roman"/>
-        </w:rPr>
-      </w:pPr>
-      <w:r>
-        <w:rPr>
-          <w:rFonts w:eastAsia="Times New Roman" w:cs="Times New Roman"/>
-        </w:rPr>
-        <w:br/>
-        <w:t>5.</w:t>
-      </w:r>
-      <w:r>
-        <w:rPr>
-          <w:rStyle w:val="apple-tab-span"/>
-          <w:rFonts w:eastAsia="Times New Roman" w:cs="Times New Roman"/>
-        </w:rPr>
-        <w:tab/>
-      </w:r>
-      <w:r>
-        <w:rPr>
-          <w:rFonts w:eastAsia="Times New Roman" w:cs="Times New Roman"/>
-        </w:rPr>
-        <w:t xml:space="preserve"> Page </w:t>
-      </w:r>
-      <w:proofErr w:type="gramStart"/>
-      <w:r>
-        <w:rPr>
-          <w:rFonts w:eastAsia="Times New Roman" w:cs="Times New Roman"/>
-        </w:rPr>
-        <w:t>6 line</w:t>
-      </w:r>
-      <w:proofErr w:type="gramEnd"/>
-      <w:r>
-        <w:rPr>
-          <w:rFonts w:eastAsia="Times New Roman" w:cs="Times New Roman"/>
-        </w:rPr>
-        <w:t xml:space="preserve"> 16, brain -&gt; human brain.</w:t>
+        <w:t xml:space="preserve"> Page 6 line 16, brain -&gt; human brain.</w:t>
       </w:r>
       <w:r>
         <w:rPr>
@@ -2860,42 +2177,14 @@
           <w:rFonts w:eastAsia="Times New Roman" w:cs="Times New Roman"/>
         </w:rPr>
         <w:br/>
-        <w:t xml:space="preserve">One difference between the two approaches is that the continuous calculation refers to blood flow whereas the traditional models are focused on blood perfusion. An ansatz is given to handle the conversion from flow to perfusion using the normalization referring to streamlines. This approach is </w:t>
-      </w:r>
-      <w:proofErr w:type="gramStart"/>
-      <w:r>
-        <w:rPr>
-          <w:rFonts w:eastAsia="Times New Roman" w:cs="Times New Roman"/>
-        </w:rPr>
-        <w:t>challenging</w:t>
-      </w:r>
-      <w:proofErr w:type="gramEnd"/>
-      <w:r>
-        <w:rPr>
-          <w:rFonts w:eastAsia="Times New Roman" w:cs="Times New Roman"/>
-        </w:rPr>
-        <w:t xml:space="preserve"> as the flow pattern has to be known to track the streamlines and to include the accurate volume. The inclusion of wrong volumes during the normalization of the flow to the perfusion leads to overestimations of the perfusion values.  </w:t>
-      </w:r>
-      <w:r>
-        <w:rPr>
-          <w:rFonts w:eastAsia="Times New Roman" w:cs="Times New Roman"/>
-        </w:rPr>
-        <w:br/>
-        <w:t xml:space="preserve">Although no evidence for this problem is presented the designed approach could show that the continuous model can be understood as a combined traditional model composed of </w:t>
-      </w:r>
-      <w:proofErr w:type="gramStart"/>
-      <w:r>
-        <w:rPr>
-          <w:rFonts w:eastAsia="Times New Roman" w:cs="Times New Roman"/>
-        </w:rPr>
-        <w:t>sections which</w:t>
-      </w:r>
-      <w:proofErr w:type="gramEnd"/>
-      <w:r>
-        <w:rPr>
-          <w:rFonts w:eastAsia="Times New Roman" w:cs="Times New Roman"/>
-        </w:rPr>
-        <w:t xml:space="preserve"> are coupled by the arterial input from the adjacent section.  Furthermore a comparison between the continuous model and the traditional models could outline that the traditional models deliver inaccurate results in sections with smaller volumes. </w:t>
+        <w:t>One difference between the two approaches is that the continuous calculation refers to blood flow whereas the traditional models are focused on blood perfusion. An ansatz is given to handle the conversion from flow to perfusion using the normalization referring to streamlines. This approach is challenging as the flow pattern has to be known to track the streamlines and to include the accurate volume. The inclusion of wrong volumes during the normalization of the flow to the perfusion leads to overestimations of the perfusion values.  </w:t>
+      </w:r>
+      <w:r>
+        <w:rPr>
+          <w:rFonts w:eastAsia="Times New Roman" w:cs="Times New Roman"/>
+        </w:rPr>
+        <w:br/>
+        <w:t xml:space="preserve">Although no evidence for this problem is presented the designed approach could show that the continuous model can be understood as a combined traditional model composed of sections which are coupled by the arterial input from the adjacent section.  Furthermore a comparison between the continuous model and the traditional models could outline that the traditional models deliver inaccurate results in sections with smaller volumes. </w:t>
       </w:r>
       <w:r>
         <w:rPr>
@@ -3259,36 +2548,21 @@
           <w:rFonts w:eastAsia="Times New Roman" w:cs="Times New Roman"/>
           <w:i/>
         </w:rPr>
-        <w:t>“</w:t>
-      </w:r>
-      <w:commentRangeStart w:id="82"/>
+        <w:t>“The coupling between the continuous model and the convolution model in Section III-B demonstrates that the two approaches physically provide the same results, and there is no contradiction between them. The problematic issue of the traditional models is related to physical interpr</w:t>
+      </w:r>
       <w:r>
         <w:rPr>
           <w:rFonts w:eastAsia="Times New Roman" w:cs="Times New Roman"/>
           <w:i/>
         </w:rPr>
-        <w:t>The coupling between the continuous model and the convolution model in Section III-B demonstrates that the two approaches physically provide the same results, and there is no contradiction between them. The problematic issue of the traditional models is related to physical interpr</w:t>
+        <w:t>et</w:t>
       </w:r>
       <w:r>
         <w:rPr>
           <w:rFonts w:eastAsia="Times New Roman" w:cs="Times New Roman"/>
           <w:i/>
         </w:rPr>
-        <w:t>et</w:t>
-      </w:r>
-      <w:r>
-        <w:rPr>
-          <w:rFonts w:eastAsia="Times New Roman" w:cs="Times New Roman"/>
-          <w:i/>
-        </w:rPr>
         <w:t>ation and normalization with respect to correct distribution volume. ”</w:t>
-      </w:r>
-      <w:commentRangeEnd w:id="82"/>
-      <w:r>
-        <w:rPr>
-          <w:rStyle w:val="CommentReference"/>
-        </w:rPr>
-        <w:commentReference w:id="82"/>
       </w:r>
     </w:p>
     <w:p>
@@ -3415,21 +2689,7 @@
           <w:rFonts w:eastAsia="Times New Roman" w:cs="Times New Roman"/>
         </w:rPr>
         <w:br/>
-        <w:t xml:space="preserve">This paper presents an interesting insight into models delivering the estimation of blood flow. The conflict between the traditional models and developing hardware techniques delivering better </w:t>
-      </w:r>
-      <w:proofErr w:type="gramStart"/>
-      <w:r>
-        <w:rPr>
-          <w:rFonts w:eastAsia="Times New Roman" w:cs="Times New Roman"/>
-        </w:rPr>
-        <w:t>high resolution</w:t>
-      </w:r>
-      <w:proofErr w:type="gramEnd"/>
-      <w:r>
-        <w:rPr>
-          <w:rFonts w:eastAsia="Times New Roman" w:cs="Times New Roman"/>
-        </w:rPr>
-        <w:t xml:space="preserve"> images has been depicted. The paper is recommended for publication.</w:t>
+        <w:t>This paper presents an interesting insight into models delivering the estimation of blood flow. The conflict between the traditional models and developing hardware techniques delivering better high resolution images has been depicted. The paper is recommended for publication.</w:t>
       </w:r>
     </w:p>
     <w:sectPr>
@@ -3442,66 +2702,8 @@
 </w:document>
 </file>
 
-<file path=word/comments.xml><?xml version="1.0" encoding="utf-8"?>
-<w:comments xmlns:wpc="http://schemas.microsoft.com/office/word/2010/wordprocessingCanvas" xmlns:mo="http://schemas.microsoft.com/office/mac/office/2008/main" xmlns:mc="http://schemas.openxmlformats.org/markup-compatibility/2006" xmlns:mv="urn:schemas-microsoft-com:mac:vml" xmlns:o="urn:schemas-microsoft-com:office:office" xmlns:r="http://schemas.openxmlformats.org/officeDocument/2006/relationships" xmlns:m="http://schemas.openxmlformats.org/officeDocument/2006/math" xmlns:v="urn:schemas-microsoft-com:vml" xmlns:wp14="http://schemas.microsoft.com/office/word/2010/wordprocessingDrawing" xmlns:wp="http://schemas.openxmlformats.org/drawingml/2006/wordprocessingDrawing" xmlns:w10="urn:schemas-microsoft-com:office:word" xmlns:w="http://schemas.openxmlformats.org/wordprocessingml/2006/main" xmlns:w14="http://schemas.microsoft.com/office/word/2010/wordml" xmlns:wpg="http://schemas.microsoft.com/office/word/2010/wordprocessingGroup" xmlns:wpi="http://schemas.microsoft.com/office/word/2010/wordprocessingInk" xmlns:wne="http://schemas.microsoft.com/office/word/2006/wordml" xmlns:wps="http://schemas.microsoft.com/office/word/2010/wordprocessingShape" mc:Ignorable="w14 wp14">
-  <w:comment w:id="34" w:author="Constantin Sandmann" w:date="2016-07-21T16:50:00Z" w:initials="CS">
-    <w:p>
-      <w:pPr>
-        <w:pStyle w:val="CommentText"/>
-      </w:pPr>
-      <w:r>
-        <w:rPr>
-          <w:rStyle w:val="CommentReference"/>
-        </w:rPr>
-        <w:annotationRef/>
-      </w:r>
-      <w:r>
-        <w:t>I am not sure if we are too frank if we say, that clinical studies are overinterpreted. The current models assume that each voxel consists of three parts: arterial part, which feeds the capillary part and a venous part. This assumption is valid, since tissue seems to be build “fractally” and scanners are not yet at a resolution where they can observe pure capillary tissue. Based on this observation, I would say that current perfusion values are still (kind of) valid. However, would it be an idea to shift the attention to the development of more appropriate models, which are considering this issue (cf Sourbron14)?</w:t>
-      </w:r>
-    </w:p>
-  </w:comment>
-  <w:comment w:id="82" w:author="Constantin Sandmann" w:date="2016-07-22T11:13:00Z" w:initials="CS">
-    <w:p>
-      <w:pPr>
-        <w:pStyle w:val="CommentText"/>
-      </w:pPr>
-      <w:r>
-        <w:rPr>
-          <w:rStyle w:val="CommentReference"/>
-        </w:rPr>
-        <w:annotationRef/>
-      </w:r>
-      <w:r>
-        <w:t xml:space="preserve">Nice paragraph! </w:t>
-      </w:r>
-      <w:r>
-        <w:sym w:font="Wingdings" w:char="F04A"/>
-      </w:r>
-      <w:r>
-        <w:t xml:space="preserve"> </w:t>
-      </w:r>
-    </w:p>
-  </w:comment>
-</w:comments>
-</file>
-
-<file path=word/commentsExtended.xml><?xml version="1.0" encoding="utf-8"?>
-<w15:commentsEx xmlns:wpc="http://schemas.microsoft.com/office/word/2010/wordprocessingCanvas" xmlns:mo="http://schemas.microsoft.com/office/mac/office/2008/main" xmlns:mc="http://schemas.openxmlformats.org/markup-compatibility/2006" xmlns:mv="urn:schemas-microsoft-com:mac:vml" xmlns:o="urn:schemas-microsoft-com:office:office" xmlns:r="http://schemas.openxmlformats.org/officeDocument/2006/relationships" xmlns:m="http://schemas.openxmlformats.org/officeDocument/2006/math" xmlns:v="urn:schemas-microsoft-com:vml" xmlns:wp14="http://schemas.microsoft.com/office/word/2010/wordprocessingDrawing" xmlns:wp="http://schemas.openxmlformats.org/drawingml/2006/wordprocessingDrawing" xmlns:w10="urn:schemas-microsoft-com:office:word" xmlns:w="http://schemas.openxmlformats.org/wordprocessingml/2006/main" xmlns:w14="http://schemas.microsoft.com/office/word/2010/wordml" xmlns:w15="http://schemas.microsoft.com/office/word/2012/wordml" xmlns:wpg="http://schemas.microsoft.com/office/word/2010/wordprocessingGroup" xmlns:wpi="http://schemas.microsoft.com/office/word/2010/wordprocessingInk" xmlns:wne="http://schemas.microsoft.com/office/word/2006/wordml" xmlns:wps="http://schemas.microsoft.com/office/word/2010/wordprocessingShape" mc:Ignorable="w14 w15 wp14">
-  <w15:commentEx w15:paraId="6BC88499" w15:done="0"/>
-  <w15:commentEx w15:paraId="1B4F8776" w15:done="0"/>
-</w15:commentsEx>
-</file>
-
-<file path=word/people.xml><?xml version="1.0" encoding="utf-8"?>
-<w15:people xmlns:wpc="http://schemas.microsoft.com/office/word/2010/wordprocessingCanvas" xmlns:mo="http://schemas.microsoft.com/office/mac/office/2008/main" xmlns:mc="http://schemas.openxmlformats.org/markup-compatibility/2006" xmlns:mv="urn:schemas-microsoft-com:mac:vml" xmlns:o="urn:schemas-microsoft-com:office:office" xmlns:r="http://schemas.openxmlformats.org/officeDocument/2006/relationships" xmlns:m="http://schemas.openxmlformats.org/officeDocument/2006/math" xmlns:v="urn:schemas-microsoft-com:vml" xmlns:wp14="http://schemas.microsoft.com/office/word/2010/wordprocessingDrawing" xmlns:wp="http://schemas.openxmlformats.org/drawingml/2006/wordprocessingDrawing" xmlns:w10="urn:schemas-microsoft-com:office:word" xmlns:w="http://schemas.openxmlformats.org/wordprocessingml/2006/main" xmlns:w14="http://schemas.microsoft.com/office/word/2010/wordml" xmlns:w15="http://schemas.microsoft.com/office/word/2012/wordml" xmlns:wpg="http://schemas.microsoft.com/office/word/2010/wordprocessingGroup" xmlns:wpi="http://schemas.microsoft.com/office/word/2010/wordprocessingInk" xmlns:wne="http://schemas.microsoft.com/office/word/2006/wordml" xmlns:wps="http://schemas.microsoft.com/office/word/2010/wordprocessingShape" mc:Ignorable="w14 w15 wp14">
-  <w15:person w15:author="Constantin Sandmann">
-    <w15:presenceInfo w15:providerId="None" w15:userId="Constantin Sandmann"/>
-  </w15:person>
-</w15:people>
-</file>
-
 <file path=word/styles.xml><?xml version="1.0" encoding="utf-8"?>
-<w:styles xmlns:mc="http://schemas.openxmlformats.org/markup-compatibility/2006" xmlns:r="http://schemas.openxmlformats.org/officeDocument/2006/relationships" xmlns:w="http://schemas.openxmlformats.org/wordprocessingml/2006/main" xmlns:w14="http://schemas.microsoft.com/office/word/2010/wordml" mc:Ignorable="w14">
+<w:styles xmlns:mc="http://schemas.openxmlformats.org/markup-compatibility/2006" xmlns:r="http://schemas.openxmlformats.org/officeDocument/2006/relationships" xmlns:w="http://schemas.openxmlformats.org/wordprocessingml/2006/main" xmlns:w14="http://schemas.microsoft.com/office/word/2010/wordml" xmlns:w15="http://schemas.microsoft.com/office/word/2012/wordml" mc:Ignorable="w14 w15">
   <w:docDefaults>
     <w:rPrDefault>
       <w:rPr>
@@ -3513,144 +2715,389 @@
     </w:rPrDefault>
     <w:pPrDefault/>
   </w:docDefaults>
-  <w:latentStyles w:defLockedState="0" w:defUIPriority="99" w:defSemiHidden="1" w:defUnhideWhenUsed="1" w:defQFormat="0" w:count="276">
-    <w:lsdException w:name="Normal" w:semiHidden="0" w:uiPriority="0" w:unhideWhenUsed="0" w:qFormat="1"/>
-    <w:lsdException w:name="heading 1" w:semiHidden="0" w:uiPriority="9" w:unhideWhenUsed="0" w:qFormat="1"/>
-    <w:lsdException w:name="heading 2" w:uiPriority="9" w:qFormat="1"/>
-    <w:lsdException w:name="heading 3" w:uiPriority="9" w:qFormat="1"/>
-    <w:lsdException w:name="heading 4" w:uiPriority="9" w:qFormat="1"/>
-    <w:lsdException w:name="heading 5" w:uiPriority="9" w:qFormat="1"/>
-    <w:lsdException w:name="heading 6" w:uiPriority="9" w:qFormat="1"/>
-    <w:lsdException w:name="heading 7" w:uiPriority="9" w:qFormat="1"/>
-    <w:lsdException w:name="heading 8" w:uiPriority="9" w:qFormat="1"/>
-    <w:lsdException w:name="heading 9" w:uiPriority="9" w:qFormat="1"/>
-    <w:lsdException w:name="toc 1" w:uiPriority="39"/>
-    <w:lsdException w:name="toc 2" w:uiPriority="39"/>
-    <w:lsdException w:name="toc 3" w:uiPriority="39"/>
-    <w:lsdException w:name="toc 4" w:uiPriority="39"/>
-    <w:lsdException w:name="toc 5" w:uiPriority="39"/>
-    <w:lsdException w:name="toc 6" w:uiPriority="39"/>
-    <w:lsdException w:name="toc 7" w:uiPriority="39"/>
-    <w:lsdException w:name="toc 8" w:uiPriority="39"/>
-    <w:lsdException w:name="toc 9" w:uiPriority="39"/>
-    <w:lsdException w:name="caption" w:uiPriority="35" w:qFormat="1"/>
-    <w:lsdException w:name="Title" w:semiHidden="0" w:uiPriority="10" w:unhideWhenUsed="0" w:qFormat="1"/>
-    <w:lsdException w:name="Default Paragraph Font" w:uiPriority="1"/>
-    <w:lsdException w:name="Subtitle" w:semiHidden="0" w:uiPriority="11" w:unhideWhenUsed="0" w:qFormat="1"/>
-    <w:lsdException w:name="Strong" w:semiHidden="0" w:uiPriority="22" w:unhideWhenUsed="0" w:qFormat="1"/>
-    <w:lsdException w:name="Emphasis" w:semiHidden="0" w:uiPriority="20" w:unhideWhenUsed="0" w:qFormat="1"/>
-    <w:lsdException w:name="Table Grid" w:semiHidden="0" w:uiPriority="59" w:unhideWhenUsed="0"/>
-    <w:lsdException w:name="Placeholder Text" w:unhideWhenUsed="0"/>
-    <w:lsdException w:name="No Spacing" w:semiHidden="0" w:uiPriority="1" w:unhideWhenUsed="0" w:qFormat="1"/>
-    <w:lsdException w:name="Light Shading" w:semiHidden="0" w:uiPriority="60" w:unhideWhenUsed="0"/>
-    <w:lsdException w:name="Light List" w:semiHidden="0" w:uiPriority="61" w:unhideWhenUsed="0"/>
-    <w:lsdException w:name="Light Grid" w:semiHidden="0" w:uiPriority="62" w:unhideWhenUsed="0"/>
-    <w:lsdException w:name="Medium Shading 1" w:semiHidden="0" w:uiPriority="63" w:unhideWhenUsed="0"/>
-    <w:lsdException w:name="Medium Shading 2" w:semiHidden="0" w:uiPriority="64" w:unhideWhenUsed="0"/>
-    <w:lsdException w:name="Medium List 1" w:semiHidden="0" w:uiPriority="65" w:unhideWhenUsed="0"/>
-    <w:lsdException w:name="Medium List 2" w:semiHidden="0" w:uiPriority="66" w:unhideWhenUsed="0"/>
-    <w:lsdException w:name="Medium Grid 1" w:semiHidden="0" w:uiPriority="67" w:unhideWhenUsed="0"/>
-    <w:lsdException w:name="Medium Grid 2" w:semiHidden="0" w:uiPriority="68" w:unhideWhenUsed="0"/>
-    <w:lsdException w:name="Medium Grid 3" w:semiHidden="0" w:uiPriority="69" w:unhideWhenUsed="0"/>
-    <w:lsdException w:name="Dark List" w:semiHidden="0" w:uiPriority="70" w:unhideWhenUsed="0"/>
-    <w:lsdException w:name="Colorful Shading" w:semiHidden="0" w:uiPriority="71" w:unhideWhenUsed="0"/>
-    <w:lsdException w:name="Colorful List" w:semiHidden="0" w:uiPriority="72" w:unhideWhenUsed="0"/>
-    <w:lsdException w:name="Colorful Grid" w:semiHidden="0" w:uiPriority="73" w:unhideWhenUsed="0"/>
-    <w:lsdException w:name="Light Shading Accent 1" w:semiHidden="0" w:uiPriority="60" w:unhideWhenUsed="0"/>
-    <w:lsdException w:name="Light List Accent 1" w:semiHidden="0" w:uiPriority="61" w:unhideWhenUsed="0"/>
-    <w:lsdException w:name="Light Grid Accent 1" w:semiHidden="0" w:uiPriority="62" w:unhideWhenUsed="0"/>
-    <w:lsdException w:name="Medium Shading 1 Accent 1" w:semiHidden="0" w:uiPriority="63" w:unhideWhenUsed="0"/>
-    <w:lsdException w:name="Medium Shading 2 Accent 1" w:semiHidden="0" w:uiPriority="64" w:unhideWhenUsed="0"/>
-    <w:lsdException w:name="Medium List 1 Accent 1" w:semiHidden="0" w:uiPriority="65" w:unhideWhenUsed="0"/>
-    <w:lsdException w:name="Revision" w:unhideWhenUsed="0"/>
-    <w:lsdException w:name="List Paragraph" w:semiHidden="0" w:uiPriority="34" w:unhideWhenUsed="0" w:qFormat="1"/>
-    <w:lsdException w:name="Quote" w:semiHidden="0" w:uiPriority="29" w:unhideWhenUsed="0" w:qFormat="1"/>
-    <w:lsdException w:name="Intense Quote" w:semiHidden="0" w:uiPriority="30" w:unhideWhenUsed="0" w:qFormat="1"/>
-    <w:lsdException w:name="Medium List 2 Accent 1" w:semiHidden="0" w:uiPriority="66" w:unhideWhenUsed="0"/>
-    <w:lsdException w:name="Medium Grid 1 Accent 1" w:semiHidden="0" w:uiPriority="67" w:unhideWhenUsed="0"/>
-    <w:lsdException w:name="Medium Grid 2 Accent 1" w:semiHidden="0" w:uiPriority="68" w:unhideWhenUsed="0"/>
-    <w:lsdException w:name="Medium Grid 3 Accent 1" w:semiHidden="0" w:uiPriority="69" w:unhideWhenUsed="0"/>
-    <w:lsdException w:name="Dark List Accent 1" w:semiHidden="0" w:uiPriority="70" w:unhideWhenUsed="0"/>
-    <w:lsdException w:name="Colorful Shading Accent 1" w:semiHidden="0" w:uiPriority="71" w:unhideWhenUsed="0"/>
-    <w:lsdException w:name="Colorful List Accent 1" w:semiHidden="0" w:uiPriority="72" w:unhideWhenUsed="0"/>
-    <w:lsdException w:name="Colorful Grid Accent 1" w:semiHidden="0" w:uiPriority="73" w:unhideWhenUsed="0"/>
-    <w:lsdException w:name="Light Shading Accent 2" w:semiHidden="0" w:uiPriority="60" w:unhideWhenUsed="0"/>
-    <w:lsdException w:name="Light List Accent 2" w:semiHidden="0" w:uiPriority="61" w:unhideWhenUsed="0"/>
-    <w:lsdException w:name="Light Grid Accent 2" w:semiHidden="0" w:uiPriority="62" w:unhideWhenUsed="0"/>
-    <w:lsdException w:name="Medium Shading 1 Accent 2" w:semiHidden="0" w:uiPriority="63" w:unhideWhenUsed="0"/>
-    <w:lsdException w:name="Medium Shading 2 Accent 2" w:semiHidden="0" w:uiPriority="64" w:unhideWhenUsed="0"/>
-    <w:lsdException w:name="Medium List 1 Accent 2" w:semiHidden="0" w:uiPriority="65" w:unhideWhenUsed="0"/>
-    <w:lsdException w:name="Medium List 2 Accent 2" w:semiHidden="0" w:uiPriority="66" w:unhideWhenUsed="0"/>
-    <w:lsdException w:name="Medium Grid 1 Accent 2" w:semiHidden="0" w:uiPriority="67" w:unhideWhenUsed="0"/>
-    <w:lsdException w:name="Medium Grid 2 Accent 2" w:semiHidden="0" w:uiPriority="68" w:unhideWhenUsed="0"/>
-    <w:lsdException w:name="Medium Grid 3 Accent 2" w:semiHidden="0" w:uiPriority="69" w:unhideWhenUsed="0"/>
-    <w:lsdException w:name="Dark List Accent 2" w:semiHidden="0" w:uiPriority="70" w:unhideWhenUsed="0"/>
-    <w:lsdException w:name="Colorful Shading Accent 2" w:semiHidden="0" w:uiPriority="71" w:unhideWhenUsed="0"/>
-    <w:lsdException w:name="Colorful List Accent 2" w:semiHidden="0" w:uiPriority="72" w:unhideWhenUsed="0"/>
-    <w:lsdException w:name="Colorful Grid Accent 2" w:semiHidden="0" w:uiPriority="73" w:unhideWhenUsed="0"/>
-    <w:lsdException w:name="Light Shading Accent 3" w:semiHidden="0" w:uiPriority="60" w:unhideWhenUsed="0"/>
-    <w:lsdException w:name="Light List Accent 3" w:semiHidden="0" w:uiPriority="61" w:unhideWhenUsed="0"/>
-    <w:lsdException w:name="Light Grid Accent 3" w:semiHidden="0" w:uiPriority="62" w:unhideWhenUsed="0"/>
-    <w:lsdException w:name="Medium Shading 1 Accent 3" w:semiHidden="0" w:uiPriority="63" w:unhideWhenUsed="0"/>
-    <w:lsdException w:name="Medium Shading 2 Accent 3" w:semiHidden="0" w:uiPriority="64" w:unhideWhenUsed="0"/>
-    <w:lsdException w:name="Medium List 1 Accent 3" w:semiHidden="0" w:uiPriority="65" w:unhideWhenUsed="0"/>
-    <w:lsdException w:name="Medium List 2 Accent 3" w:semiHidden="0" w:uiPriority="66" w:unhideWhenUsed="0"/>
-    <w:lsdException w:name="Medium Grid 1 Accent 3" w:semiHidden="0" w:uiPriority="67" w:unhideWhenUsed="0"/>
-    <w:lsdException w:name="Medium Grid 2 Accent 3" w:semiHidden="0" w:uiPriority="68" w:unhideWhenUsed="0"/>
-    <w:lsdException w:name="Medium Grid 3 Accent 3" w:semiHidden="0" w:uiPriority="69" w:unhideWhenUsed="0"/>
-    <w:lsdException w:name="Dark List Accent 3" w:semiHidden="0" w:uiPriority="70" w:unhideWhenUsed="0"/>
-    <w:lsdException w:name="Colorful Shading Accent 3" w:semiHidden="0" w:uiPriority="71" w:unhideWhenUsed="0"/>
-    <w:lsdException w:name="Colorful List Accent 3" w:semiHidden="0" w:uiPriority="72" w:unhideWhenUsed="0"/>
-    <w:lsdException w:name="Colorful Grid Accent 3" w:semiHidden="0" w:uiPriority="73" w:unhideWhenUsed="0"/>
-    <w:lsdException w:name="Light Shading Accent 4" w:semiHidden="0" w:uiPriority="60" w:unhideWhenUsed="0"/>
-    <w:lsdException w:name="Light List Accent 4" w:semiHidden="0" w:uiPriority="61" w:unhideWhenUsed="0"/>
-    <w:lsdException w:name="Light Grid Accent 4" w:semiHidden="0" w:uiPriority="62" w:unhideWhenUsed="0"/>
-    <w:lsdException w:name="Medium Shading 1 Accent 4" w:semiHidden="0" w:uiPriority="63" w:unhideWhenUsed="0"/>
-    <w:lsdException w:name="Medium Shading 2 Accent 4" w:semiHidden="0" w:uiPriority="64" w:unhideWhenUsed="0"/>
-    <w:lsdException w:name="Medium List 1 Accent 4" w:semiHidden="0" w:uiPriority="65" w:unhideWhenUsed="0"/>
-    <w:lsdException w:name="Medium List 2 Accent 4" w:semiHidden="0" w:uiPriority="66" w:unhideWhenUsed="0"/>
-    <w:lsdException w:name="Medium Grid 1 Accent 4" w:semiHidden="0" w:uiPriority="67" w:unhideWhenUsed="0"/>
-    <w:lsdException w:name="Medium Grid 2 Accent 4" w:semiHidden="0" w:uiPriority="68" w:unhideWhenUsed="0"/>
-    <w:lsdException w:name="Medium Grid 3 Accent 4" w:semiHidden="0" w:uiPriority="69" w:unhideWhenUsed="0"/>
-    <w:lsdException w:name="Dark List Accent 4" w:semiHidden="0" w:uiPriority="70" w:unhideWhenUsed="0"/>
-    <w:lsdException w:name="Colorful Shading Accent 4" w:semiHidden="0" w:uiPriority="71" w:unhideWhenUsed="0"/>
-    <w:lsdException w:name="Colorful List Accent 4" w:semiHidden="0" w:uiPriority="72" w:unhideWhenUsed="0"/>
-    <w:lsdException w:name="Colorful Grid Accent 4" w:semiHidden="0" w:uiPriority="73" w:unhideWhenUsed="0"/>
-    <w:lsdException w:name="Light Shading Accent 5" w:semiHidden="0" w:uiPriority="60" w:unhideWhenUsed="0"/>
-    <w:lsdException w:name="Light List Accent 5" w:semiHidden="0" w:uiPriority="61" w:unhideWhenUsed="0"/>
-    <w:lsdException w:name="Light Grid Accent 5" w:semiHidden="0" w:uiPriority="62" w:unhideWhenUsed="0"/>
-    <w:lsdException w:name="Medium Shading 1 Accent 5" w:semiHidden="0" w:uiPriority="63" w:unhideWhenUsed="0"/>
-    <w:lsdException w:name="Medium Shading 2 Accent 5" w:semiHidden="0" w:uiPriority="64" w:unhideWhenUsed="0"/>
-    <w:lsdException w:name="Medium List 1 Accent 5" w:semiHidden="0" w:uiPriority="65" w:unhideWhenUsed="0"/>
-    <w:lsdException w:name="Medium List 2 Accent 5" w:semiHidden="0" w:uiPriority="66" w:unhideWhenUsed="0"/>
-    <w:lsdException w:name="Medium Grid 1 Accent 5" w:semiHidden="0" w:uiPriority="67" w:unhideWhenUsed="0"/>
-    <w:lsdException w:name="Medium Grid 2 Accent 5" w:semiHidden="0" w:uiPriority="68" w:unhideWhenUsed="0"/>
-    <w:lsdException w:name="Medium Grid 3 Accent 5" w:semiHidden="0" w:uiPriority="69" w:unhideWhenUsed="0"/>
-    <w:lsdException w:name="Dark List Accent 5" w:semiHidden="0" w:uiPriority="70" w:unhideWhenUsed="0"/>
-    <w:lsdException w:name="Colorful Shading Accent 5" w:semiHidden="0" w:uiPriority="71" w:unhideWhenUsed="0"/>
-    <w:lsdException w:name="Colorful List Accent 5" w:semiHidden="0" w:uiPriority="72" w:unhideWhenUsed="0"/>
-    <w:lsdException w:name="Colorful Grid Accent 5" w:semiHidden="0" w:uiPriority="73" w:unhideWhenUsed="0"/>
-    <w:lsdException w:name="Light Shading Accent 6" w:semiHidden="0" w:uiPriority="60" w:unhideWhenUsed="0"/>
-    <w:lsdException w:name="Light List Accent 6" w:semiHidden="0" w:uiPriority="61" w:unhideWhenUsed="0"/>
-    <w:lsdException w:name="Light Grid Accent 6" w:semiHidden="0" w:uiPriority="62" w:unhideWhenUsed="0"/>
-    <w:lsdException w:name="Medium Shading 1 Accent 6" w:semiHidden="0" w:uiPriority="63" w:unhideWhenUsed="0"/>
-    <w:lsdException w:name="Medium Shading 2 Accent 6" w:semiHidden="0" w:uiPriority="64" w:unhideWhenUsed="0"/>
-    <w:lsdException w:name="Medium List 1 Accent 6" w:semiHidden="0" w:uiPriority="65" w:unhideWhenUsed="0"/>
-    <w:lsdException w:name="Medium List 2 Accent 6" w:semiHidden="0" w:uiPriority="66" w:unhideWhenUsed="0"/>
-    <w:lsdException w:name="Medium Grid 1 Accent 6" w:semiHidden="0" w:uiPriority="67" w:unhideWhenUsed="0"/>
-    <w:lsdException w:name="Medium Grid 2 Accent 6" w:semiHidden="0" w:uiPriority="68" w:unhideWhenUsed="0"/>
-    <w:lsdException w:name="Medium Grid 3 Accent 6" w:semiHidden="0" w:uiPriority="69" w:unhideWhenUsed="0"/>
-    <w:lsdException w:name="Dark List Accent 6" w:semiHidden="0" w:uiPriority="70" w:unhideWhenUsed="0"/>
-    <w:lsdException w:name="Colorful Shading Accent 6" w:semiHidden="0" w:uiPriority="71" w:unhideWhenUsed="0"/>
-    <w:lsdException w:name="Colorful List Accent 6" w:semiHidden="0" w:uiPriority="72" w:unhideWhenUsed="0"/>
-    <w:lsdException w:name="Colorful Grid Accent 6" w:semiHidden="0" w:uiPriority="73" w:unhideWhenUsed="0"/>
-    <w:lsdException w:name="Subtle Emphasis" w:semiHidden="0" w:uiPriority="19" w:unhideWhenUsed="0" w:qFormat="1"/>
-    <w:lsdException w:name="Intense Emphasis" w:semiHidden="0" w:uiPriority="21" w:unhideWhenUsed="0" w:qFormat="1"/>
-    <w:lsdException w:name="Subtle Reference" w:semiHidden="0" w:uiPriority="31" w:unhideWhenUsed="0" w:qFormat="1"/>
-    <w:lsdException w:name="Intense Reference" w:semiHidden="0" w:uiPriority="32" w:unhideWhenUsed="0" w:qFormat="1"/>
-    <w:lsdException w:name="Book Title" w:semiHidden="0" w:uiPriority="33" w:unhideWhenUsed="0" w:qFormat="1"/>
-    <w:lsdException w:name="Bibliography" w:uiPriority="37"/>
-    <w:lsdException w:name="TOC Heading" w:uiPriority="39" w:qFormat="1"/>
+  <w:latentStyles w:defLockedState="0" w:defUIPriority="99" w:defSemiHidden="0" w:defUnhideWhenUsed="0" w:defQFormat="0" w:count="382">
+    <w:lsdException w:name="Normal" w:uiPriority="0" w:qFormat="1"/>
+    <w:lsdException w:name="heading 1" w:uiPriority="9" w:qFormat="1"/>
+    <w:lsdException w:name="heading 2" w:semiHidden="1" w:uiPriority="9" w:unhideWhenUsed="1" w:qFormat="1"/>
+    <w:lsdException w:name="heading 3" w:semiHidden="1" w:uiPriority="9" w:unhideWhenUsed="1" w:qFormat="1"/>
+    <w:lsdException w:name="heading 4" w:semiHidden="1" w:uiPriority="9" w:unhideWhenUsed="1" w:qFormat="1"/>
+    <w:lsdException w:name="heading 5" w:semiHidden="1" w:uiPriority="9" w:unhideWhenUsed="1" w:qFormat="1"/>
+    <w:lsdException w:name="heading 6" w:semiHidden="1" w:uiPriority="9" w:unhideWhenUsed="1" w:qFormat="1"/>
+    <w:lsdException w:name="heading 7" w:semiHidden="1" w:uiPriority="9" w:unhideWhenUsed="1" w:qFormat="1"/>
+    <w:lsdException w:name="heading 8" w:semiHidden="1" w:uiPriority="9" w:unhideWhenUsed="1" w:qFormat="1"/>
+    <w:lsdException w:name="heading 9" w:semiHidden="1" w:uiPriority="9" w:unhideWhenUsed="1" w:qFormat="1"/>
+    <w:lsdException w:name="index 1" w:semiHidden="1" w:unhideWhenUsed="1"/>
+    <w:lsdException w:name="index 2" w:semiHidden="1" w:unhideWhenUsed="1"/>
+    <w:lsdException w:name="index 3" w:semiHidden="1" w:unhideWhenUsed="1"/>
+    <w:lsdException w:name="index 4" w:semiHidden="1" w:unhideWhenUsed="1"/>
+    <w:lsdException w:name="index 5" w:semiHidden="1" w:unhideWhenUsed="1"/>
+    <w:lsdException w:name="index 6" w:semiHidden="1" w:unhideWhenUsed="1"/>
+    <w:lsdException w:name="index 7" w:semiHidden="1" w:unhideWhenUsed="1"/>
+    <w:lsdException w:name="index 8" w:semiHidden="1" w:unhideWhenUsed="1"/>
+    <w:lsdException w:name="index 9" w:semiHidden="1" w:unhideWhenUsed="1"/>
+    <w:lsdException w:name="toc 1" w:semiHidden="1" w:uiPriority="39" w:unhideWhenUsed="1"/>
+    <w:lsdException w:name="toc 2" w:semiHidden="1" w:uiPriority="39" w:unhideWhenUsed="1"/>
+    <w:lsdException w:name="toc 3" w:semiHidden="1" w:uiPriority="39" w:unhideWhenUsed="1"/>
+    <w:lsdException w:name="toc 4" w:semiHidden="1" w:uiPriority="39" w:unhideWhenUsed="1"/>
+    <w:lsdException w:name="toc 5" w:semiHidden="1" w:uiPriority="39" w:unhideWhenUsed="1"/>
+    <w:lsdException w:name="toc 6" w:semiHidden="1" w:uiPriority="39" w:unhideWhenUsed="1"/>
+    <w:lsdException w:name="toc 7" w:semiHidden="1" w:uiPriority="39" w:unhideWhenUsed="1"/>
+    <w:lsdException w:name="toc 8" w:semiHidden="1" w:uiPriority="39" w:unhideWhenUsed="1"/>
+    <w:lsdException w:name="toc 9" w:semiHidden="1" w:uiPriority="39" w:unhideWhenUsed="1"/>
+    <w:lsdException w:name="Normal Indent" w:semiHidden="1" w:unhideWhenUsed="1"/>
+    <w:lsdException w:name="footnote text" w:semiHidden="1" w:unhideWhenUsed="1"/>
+    <w:lsdException w:name="annotation text" w:semiHidden="1" w:unhideWhenUsed="1"/>
+    <w:lsdException w:name="header" w:semiHidden="1" w:unhideWhenUsed="1"/>
+    <w:lsdException w:name="footer" w:semiHidden="1" w:unhideWhenUsed="1"/>
+    <w:lsdException w:name="index heading" w:semiHidden="1" w:unhideWhenUsed="1"/>
+    <w:lsdException w:name="caption" w:semiHidden="1" w:uiPriority="35" w:unhideWhenUsed="1" w:qFormat="1"/>
+    <w:lsdException w:name="table of figures" w:semiHidden="1" w:unhideWhenUsed="1"/>
+    <w:lsdException w:name="envelope address" w:semiHidden="1" w:unhideWhenUsed="1"/>
+    <w:lsdException w:name="envelope return" w:semiHidden="1" w:unhideWhenUsed="1"/>
+    <w:lsdException w:name="footnote reference" w:semiHidden="1" w:unhideWhenUsed="1"/>
+    <w:lsdException w:name="annotation reference" w:semiHidden="1" w:unhideWhenUsed="1"/>
+    <w:lsdException w:name="line number" w:semiHidden="1" w:unhideWhenUsed="1"/>
+    <w:lsdException w:name="page number" w:semiHidden="1" w:unhideWhenUsed="1"/>
+    <w:lsdException w:name="endnote reference" w:semiHidden="1" w:unhideWhenUsed="1"/>
+    <w:lsdException w:name="endnote text" w:semiHidden="1" w:unhideWhenUsed="1"/>
+    <w:lsdException w:name="table of authorities" w:semiHidden="1" w:unhideWhenUsed="1"/>
+    <w:lsdException w:name="macro" w:semiHidden="1" w:unhideWhenUsed="1"/>
+    <w:lsdException w:name="toa heading" w:semiHidden="1" w:unhideWhenUsed="1"/>
+    <w:lsdException w:name="List" w:semiHidden="1" w:unhideWhenUsed="1"/>
+    <w:lsdException w:name="List Bullet" w:semiHidden="1" w:unhideWhenUsed="1"/>
+    <w:lsdException w:name="List Number" w:semiHidden="1" w:unhideWhenUsed="1"/>
+    <w:lsdException w:name="List 2" w:semiHidden="1" w:unhideWhenUsed="1"/>
+    <w:lsdException w:name="List 3" w:semiHidden="1" w:unhideWhenUsed="1"/>
+    <w:lsdException w:name="List 4" w:semiHidden="1" w:unhideWhenUsed="1"/>
+    <w:lsdException w:name="List 5" w:semiHidden="1" w:unhideWhenUsed="1"/>
+    <w:lsdException w:name="List Bullet 2" w:semiHidden="1" w:unhideWhenUsed="1"/>
+    <w:lsdException w:name="List Bullet 3" w:semiHidden="1" w:unhideWhenUsed="1"/>
+    <w:lsdException w:name="List Bullet 4" w:semiHidden="1" w:unhideWhenUsed="1"/>
+    <w:lsdException w:name="List Bullet 5" w:semiHidden="1" w:unhideWhenUsed="1"/>
+    <w:lsdException w:name="List Number 2" w:semiHidden="1" w:unhideWhenUsed="1"/>
+    <w:lsdException w:name="List Number 3" w:semiHidden="1" w:unhideWhenUsed="1"/>
+    <w:lsdException w:name="List Number 4" w:semiHidden="1" w:unhideWhenUsed="1"/>
+    <w:lsdException w:name="List Number 5" w:semiHidden="1" w:unhideWhenUsed="1"/>
+    <w:lsdException w:name="Title" w:uiPriority="10" w:qFormat="1"/>
+    <w:lsdException w:name="Closing" w:semiHidden="1" w:unhideWhenUsed="1"/>
+    <w:lsdException w:name="Signature" w:semiHidden="1" w:unhideWhenUsed="1"/>
+    <w:lsdException w:name="Default Paragraph Font" w:semiHidden="1" w:uiPriority="1" w:unhideWhenUsed="1"/>
+    <w:lsdException w:name="Body Text" w:semiHidden="1" w:unhideWhenUsed="1"/>
+    <w:lsdException w:name="Body Text Indent" w:semiHidden="1" w:unhideWhenUsed="1"/>
+    <w:lsdException w:name="List Continue" w:semiHidden="1" w:unhideWhenUsed="1"/>
+    <w:lsdException w:name="List Continue 2" w:semiHidden="1" w:unhideWhenUsed="1"/>
+    <w:lsdException w:name="List Continue 3" w:semiHidden="1" w:unhideWhenUsed="1"/>
+    <w:lsdException w:name="List Continue 4" w:semiHidden="1" w:unhideWhenUsed="1"/>
+    <w:lsdException w:name="List Continue 5" w:semiHidden="1" w:unhideWhenUsed="1"/>
+    <w:lsdException w:name="Message Header" w:semiHidden="1" w:unhideWhenUsed="1"/>
+    <w:lsdException w:name="Subtitle" w:uiPriority="11" w:qFormat="1"/>
+    <w:lsdException w:name="Salutation" w:semiHidden="1" w:unhideWhenUsed="1"/>
+    <w:lsdException w:name="Date" w:semiHidden="1" w:unhideWhenUsed="1"/>
+    <w:lsdException w:name="Body Text First Indent" w:semiHidden="1" w:unhideWhenUsed="1"/>
+    <w:lsdException w:name="Body Text First Indent 2" w:semiHidden="1" w:unhideWhenUsed="1"/>
+    <w:lsdException w:name="Note Heading" w:semiHidden="1" w:unhideWhenUsed="1"/>
+    <w:lsdException w:name="Body Text 2" w:semiHidden="1" w:unhideWhenUsed="1"/>
+    <w:lsdException w:name="Body Text 3" w:semiHidden="1" w:unhideWhenUsed="1"/>
+    <w:lsdException w:name="Body Text Indent 2" w:semiHidden="1" w:unhideWhenUsed="1"/>
+    <w:lsdException w:name="Body Text Indent 3" w:semiHidden="1" w:unhideWhenUsed="1"/>
+    <w:lsdException w:name="Block Text" w:semiHidden="1" w:unhideWhenUsed="1"/>
+    <w:lsdException w:name="Hyperlink" w:semiHidden="1" w:unhideWhenUsed="1"/>
+    <w:lsdException w:name="FollowedHyperlink" w:semiHidden="1" w:unhideWhenUsed="1"/>
+    <w:lsdException w:name="Strong" w:uiPriority="22" w:qFormat="1"/>
+    <w:lsdException w:name="Emphasis" w:uiPriority="20" w:qFormat="1"/>
+    <w:lsdException w:name="Document Map" w:semiHidden="1" w:unhideWhenUsed="1"/>
+    <w:lsdException w:name="Plain Text" w:semiHidden="1" w:unhideWhenUsed="1"/>
+    <w:lsdException w:name="E-mail Signature" w:semiHidden="1" w:unhideWhenUsed="1"/>
+    <w:lsdException w:name="HTML Top of Form" w:semiHidden="1" w:unhideWhenUsed="1"/>
+    <w:lsdException w:name="HTML Bottom of Form" w:semiHidden="1" w:unhideWhenUsed="1"/>
+    <w:lsdException w:name="Normal (Web)" w:semiHidden="1" w:unhideWhenUsed="1"/>
+    <w:lsdException w:name="HTML Acronym" w:semiHidden="1" w:unhideWhenUsed="1"/>
+    <w:lsdException w:name="HTML Address" w:semiHidden="1" w:unhideWhenUsed="1"/>
+    <w:lsdException w:name="HTML Cite" w:semiHidden="1" w:unhideWhenUsed="1"/>
+    <w:lsdException w:name="HTML Code" w:semiHidden="1" w:unhideWhenUsed="1"/>
+    <w:lsdException w:name="HTML Definition" w:semiHidden="1" w:unhideWhenUsed="1"/>
+    <w:lsdException w:name="HTML Keyboard" w:semiHidden="1" w:unhideWhenUsed="1"/>
+    <w:lsdException w:name="HTML Preformatted" w:semiHidden="1" w:unhideWhenUsed="1"/>
+    <w:lsdException w:name="HTML Sample" w:semiHidden="1" w:unhideWhenUsed="1"/>
+    <w:lsdException w:name="HTML Typewriter" w:semiHidden="1" w:unhideWhenUsed="1"/>
+    <w:lsdException w:name="HTML Variable" w:semiHidden="1" w:unhideWhenUsed="1"/>
+    <w:lsdException w:name="Normal Table" w:semiHidden="1" w:unhideWhenUsed="1"/>
+    <w:lsdException w:name="annotation subject" w:semiHidden="1" w:unhideWhenUsed="1"/>
+    <w:lsdException w:name="No List" w:semiHidden="1" w:unhideWhenUsed="1"/>
+    <w:lsdException w:name="Outline List 1" w:semiHidden="1" w:unhideWhenUsed="1"/>
+    <w:lsdException w:name="Outline List 2" w:semiHidden="1" w:unhideWhenUsed="1"/>
+    <w:lsdException w:name="Outline List 3" w:semiHidden="1" w:unhideWhenUsed="1"/>
+    <w:lsdException w:name="Table Simple 1" w:semiHidden="1" w:unhideWhenUsed="1"/>
+    <w:lsdException w:name="Table Simple 2" w:semiHidden="1" w:unhideWhenUsed="1"/>
+    <w:lsdException w:name="Table Simple 3" w:semiHidden="1" w:unhideWhenUsed="1"/>
+    <w:lsdException w:name="Table Classic 1" w:semiHidden="1" w:unhideWhenUsed="1"/>
+    <w:lsdException w:name="Table Classic 2" w:semiHidden="1" w:unhideWhenUsed="1"/>
+    <w:lsdException w:name="Table Classic 3" w:semiHidden="1" w:unhideWhenUsed="1"/>
+    <w:lsdException w:name="Table Classic 4" w:semiHidden="1" w:unhideWhenUsed="1"/>
+    <w:lsdException w:name="Table Colorful 1" w:semiHidden="1" w:unhideWhenUsed="1"/>
+    <w:lsdException w:name="Table Colorful 2" w:semiHidden="1" w:unhideWhenUsed="1"/>
+    <w:lsdException w:name="Table Colorful 3" w:semiHidden="1" w:unhideWhenUsed="1"/>
+    <w:lsdException w:name="Table Columns 1" w:semiHidden="1" w:unhideWhenUsed="1"/>
+    <w:lsdException w:name="Table Columns 2" w:semiHidden="1" w:unhideWhenUsed="1"/>
+    <w:lsdException w:name="Table Columns 3" w:semiHidden="1" w:unhideWhenUsed="1"/>
+    <w:lsdException w:name="Table Columns 4" w:semiHidden="1" w:unhideWhenUsed="1"/>
+    <w:lsdException w:name="Table Columns 5" w:semiHidden="1" w:unhideWhenUsed="1"/>
+    <w:lsdException w:name="Table Grid 1" w:semiHidden="1" w:unhideWhenUsed="1"/>
+    <w:lsdException w:name="Table Grid 2" w:semiHidden="1" w:unhideWhenUsed="1"/>
+    <w:lsdException w:name="Table Grid 3" w:semiHidden="1" w:unhideWhenUsed="1"/>
+    <w:lsdException w:name="Table Grid 4" w:semiHidden="1" w:unhideWhenUsed="1"/>
+    <w:lsdException w:name="Table Grid 5" w:semiHidden="1" w:unhideWhenUsed="1"/>
+    <w:lsdException w:name="Table Grid 6" w:semiHidden="1" w:unhideWhenUsed="1"/>
+    <w:lsdException w:name="Table Grid 7" w:semiHidden="1" w:unhideWhenUsed="1"/>
+    <w:lsdException w:name="Table Grid 8" w:semiHidden="1" w:unhideWhenUsed="1"/>
+    <w:lsdException w:name="Table List 1" w:semiHidden="1" w:unhideWhenUsed="1"/>
+    <w:lsdException w:name="Table List 2" w:semiHidden="1" w:unhideWhenUsed="1"/>
+    <w:lsdException w:name="Table List 3" w:semiHidden="1" w:unhideWhenUsed="1"/>
+    <w:lsdException w:name="Table List 4" w:semiHidden="1" w:unhideWhenUsed="1"/>
+    <w:lsdException w:name="Table List 5" w:semiHidden="1" w:unhideWhenUsed="1"/>
+    <w:lsdException w:name="Table List 6" w:semiHidden="1" w:unhideWhenUsed="1"/>
+    <w:lsdException w:name="Table List 7" w:semiHidden="1" w:unhideWhenUsed="1"/>
+    <w:lsdException w:name="Table List 8" w:semiHidden="1" w:unhideWhenUsed="1"/>
+    <w:lsdException w:name="Table 3D effects 1" w:semiHidden="1" w:unhideWhenUsed="1"/>
+    <w:lsdException w:name="Table 3D effects 2" w:semiHidden="1" w:unhideWhenUsed="1"/>
+    <w:lsdException w:name="Table 3D effects 3" w:semiHidden="1" w:unhideWhenUsed="1"/>
+    <w:lsdException w:name="Table Contemporary" w:semiHidden="1" w:unhideWhenUsed="1"/>
+    <w:lsdException w:name="Table Elegant" w:semiHidden="1" w:unhideWhenUsed="1"/>
+    <w:lsdException w:name="Table Professional" w:semiHidden="1" w:unhideWhenUsed="1"/>
+    <w:lsdException w:name="Table Subtle 1" w:semiHidden="1" w:unhideWhenUsed="1"/>
+    <w:lsdException w:name="Table Subtle 2" w:semiHidden="1" w:unhideWhenUsed="1"/>
+    <w:lsdException w:name="Table Web 1" w:semiHidden="1" w:unhideWhenUsed="1"/>
+    <w:lsdException w:name="Table Web 2" w:semiHidden="1" w:unhideWhenUsed="1"/>
+    <w:lsdException w:name="Table Web 3" w:semiHidden="1" w:unhideWhenUsed="1"/>
+    <w:lsdException w:name="Balloon Text" w:semiHidden="1" w:unhideWhenUsed="1"/>
+    <w:lsdException w:name="Table Grid" w:uiPriority="59"/>
+    <w:lsdException w:name="Table Theme" w:semiHidden="1" w:unhideWhenUsed="1"/>
+    <w:lsdException w:name="Note Level 1" w:semiHidden="1" w:unhideWhenUsed="1"/>
+    <w:lsdException w:name="Note Level 2" w:semiHidden="1" w:unhideWhenUsed="1"/>
+    <w:lsdException w:name="Note Level 3" w:semiHidden="1" w:unhideWhenUsed="1"/>
+    <w:lsdException w:name="Note Level 4" w:semiHidden="1" w:unhideWhenUsed="1"/>
+    <w:lsdException w:name="Note Level 5" w:semiHidden="1" w:unhideWhenUsed="1"/>
+    <w:lsdException w:name="Note Level 6" w:semiHidden="1" w:unhideWhenUsed="1"/>
+    <w:lsdException w:name="Note Level 7" w:semiHidden="1" w:unhideWhenUsed="1"/>
+    <w:lsdException w:name="Note Level 8" w:semiHidden="1" w:unhideWhenUsed="1"/>
+    <w:lsdException w:name="Note Level 9" w:semiHidden="1" w:unhideWhenUsed="1"/>
+    <w:lsdException w:name="Placeholder Text" w:semiHidden="1"/>
+    <w:lsdException w:name="No Spacing" w:uiPriority="1" w:qFormat="1"/>
+    <w:lsdException w:name="Light Shading" w:uiPriority="60"/>
+    <w:lsdException w:name="Light List" w:uiPriority="61"/>
+    <w:lsdException w:name="Light Grid" w:uiPriority="62"/>
+    <w:lsdException w:name="Medium Shading 1" w:uiPriority="63"/>
+    <w:lsdException w:name="Medium Shading 2" w:uiPriority="64"/>
+    <w:lsdException w:name="Medium List 1" w:uiPriority="65"/>
+    <w:lsdException w:name="Medium List 2" w:uiPriority="66"/>
+    <w:lsdException w:name="Medium Grid 1" w:uiPriority="67"/>
+    <w:lsdException w:name="Medium Grid 2" w:uiPriority="68"/>
+    <w:lsdException w:name="Medium Grid 3" w:uiPriority="69"/>
+    <w:lsdException w:name="Dark List" w:uiPriority="70"/>
+    <w:lsdException w:name="Colorful Shading" w:uiPriority="71"/>
+    <w:lsdException w:name="Colorful List" w:uiPriority="72"/>
+    <w:lsdException w:name="Colorful Grid" w:uiPriority="73"/>
+    <w:lsdException w:name="Light Shading Accent 1" w:uiPriority="60"/>
+    <w:lsdException w:name="Light List Accent 1" w:uiPriority="61"/>
+    <w:lsdException w:name="Light Grid Accent 1" w:uiPriority="62"/>
+    <w:lsdException w:name="Medium Shading 1 Accent 1" w:uiPriority="63"/>
+    <w:lsdException w:name="Medium Shading 2 Accent 1" w:uiPriority="64"/>
+    <w:lsdException w:name="Medium List 1 Accent 1" w:uiPriority="65"/>
+    <w:lsdException w:name="Revision" w:semiHidden="1"/>
+    <w:lsdException w:name="List Paragraph" w:uiPriority="34" w:qFormat="1"/>
+    <w:lsdException w:name="Quote" w:uiPriority="29" w:qFormat="1"/>
+    <w:lsdException w:name="Intense Quote" w:uiPriority="30" w:qFormat="1"/>
+    <w:lsdException w:name="Medium List 2 Accent 1" w:uiPriority="66"/>
+    <w:lsdException w:name="Medium Grid 1 Accent 1" w:uiPriority="67"/>
+    <w:lsdException w:name="Medium Grid 2 Accent 1" w:uiPriority="68"/>
+    <w:lsdException w:name="Medium Grid 3 Accent 1" w:uiPriority="69"/>
+    <w:lsdException w:name="Dark List Accent 1" w:uiPriority="70"/>
+    <w:lsdException w:name="Colorful Shading Accent 1" w:uiPriority="71"/>
+    <w:lsdException w:name="Colorful List Accent 1" w:uiPriority="72"/>
+    <w:lsdException w:name="Colorful Grid Accent 1" w:uiPriority="73"/>
+    <w:lsdException w:name="Light Shading Accent 2" w:uiPriority="60"/>
+    <w:lsdException w:name="Light List Accent 2" w:uiPriority="61"/>
+    <w:lsdException w:name="Light Grid Accent 2" w:uiPriority="62"/>
+    <w:lsdException w:name="Medium Shading 1 Accent 2" w:uiPriority="63"/>
+    <w:lsdException w:name="Medium Shading 2 Accent 2" w:uiPriority="64"/>
+    <w:lsdException w:name="Medium List 1 Accent 2" w:uiPriority="65"/>
+    <w:lsdException w:name="Medium List 2 Accent 2" w:uiPriority="66"/>
+    <w:lsdException w:name="Medium Grid 1 Accent 2" w:uiPriority="67"/>
+    <w:lsdException w:name="Medium Grid 2 Accent 2" w:uiPriority="68"/>
+    <w:lsdException w:name="Medium Grid 3 Accent 2" w:uiPriority="69"/>
+    <w:lsdException w:name="Dark List Accent 2" w:uiPriority="70"/>
+    <w:lsdException w:name="Colorful Shading Accent 2" w:uiPriority="71"/>
+    <w:lsdException w:name="Colorful List Accent 2" w:uiPriority="72"/>
+    <w:lsdException w:name="Colorful Grid Accent 2" w:uiPriority="73"/>
+    <w:lsdException w:name="Light Shading Accent 3" w:uiPriority="60"/>
+    <w:lsdException w:name="Light List Accent 3" w:uiPriority="61"/>
+    <w:lsdException w:name="Light Grid Accent 3" w:uiPriority="62"/>
+    <w:lsdException w:name="Medium Shading 1 Accent 3" w:uiPriority="63"/>
+    <w:lsdException w:name="Medium Shading 2 Accent 3" w:uiPriority="64"/>
+    <w:lsdException w:name="Medium List 1 Accent 3" w:uiPriority="65"/>
+    <w:lsdException w:name="Medium List 2 Accent 3" w:uiPriority="66"/>
+    <w:lsdException w:name="Medium Grid 1 Accent 3" w:uiPriority="67"/>
+    <w:lsdException w:name="Medium Grid 2 Accent 3" w:uiPriority="68"/>
+    <w:lsdException w:name="Medium Grid 3 Accent 3" w:uiPriority="69"/>
+    <w:lsdException w:name="Dark List Accent 3" w:uiPriority="70"/>
+    <w:lsdException w:name="Colorful Shading Accent 3" w:uiPriority="71"/>
+    <w:lsdException w:name="Colorful List Accent 3" w:uiPriority="72"/>
+    <w:lsdException w:name="Colorful Grid Accent 3" w:uiPriority="73"/>
+    <w:lsdException w:name="Light Shading Accent 4" w:uiPriority="60"/>
+    <w:lsdException w:name="Light List Accent 4" w:uiPriority="61"/>
+    <w:lsdException w:name="Light Grid Accent 4" w:uiPriority="62"/>
+    <w:lsdException w:name="Medium Shading 1 Accent 4" w:uiPriority="63"/>
+    <w:lsdException w:name="Medium Shading 2 Accent 4" w:uiPriority="64"/>
+    <w:lsdException w:name="Medium List 1 Accent 4" w:uiPriority="65"/>
+    <w:lsdException w:name="Medium List 2 Accent 4" w:uiPriority="66"/>
+    <w:lsdException w:name="Medium Grid 1 Accent 4" w:uiPriority="67"/>
+    <w:lsdException w:name="Medium Grid 2 Accent 4" w:uiPriority="68"/>
+    <w:lsdException w:name="Medium Grid 3 Accent 4" w:uiPriority="69"/>
+    <w:lsdException w:name="Dark List Accent 4" w:uiPriority="70"/>
+    <w:lsdException w:name="Colorful Shading Accent 4" w:uiPriority="71"/>
+    <w:lsdException w:name="Colorful List Accent 4" w:uiPriority="72"/>
+    <w:lsdException w:name="Colorful Grid Accent 4" w:uiPriority="73"/>
+    <w:lsdException w:name="Light Shading Accent 5" w:uiPriority="60"/>
+    <w:lsdException w:name="Light List Accent 5" w:uiPriority="61"/>
+    <w:lsdException w:name="Light Grid Accent 5" w:uiPriority="62"/>
+    <w:lsdException w:name="Medium Shading 1 Accent 5" w:uiPriority="63"/>
+    <w:lsdException w:name="Medium Shading 2 Accent 5" w:uiPriority="64"/>
+    <w:lsdException w:name="Medium List 1 Accent 5" w:uiPriority="65"/>
+    <w:lsdException w:name="Medium List 2 Accent 5" w:uiPriority="66"/>
+    <w:lsdException w:name="Medium Grid 1 Accent 5" w:uiPriority="67"/>
+    <w:lsdException w:name="Medium Grid 2 Accent 5" w:uiPriority="68"/>
+    <w:lsdException w:name="Medium Grid 3 Accent 5" w:uiPriority="69"/>
+    <w:lsdException w:name="Dark List Accent 5" w:uiPriority="70"/>
+    <w:lsdException w:name="Colorful Shading Accent 5" w:uiPriority="71"/>
+    <w:lsdException w:name="Colorful List Accent 5" w:uiPriority="72"/>
+    <w:lsdException w:name="Colorful Grid Accent 5" w:uiPriority="73"/>
+    <w:lsdException w:name="Light Shading Accent 6" w:uiPriority="60"/>
+    <w:lsdException w:name="Light List Accent 6" w:uiPriority="61"/>
+    <w:lsdException w:name="Light Grid Accent 6" w:uiPriority="62"/>
+    <w:lsdException w:name="Medium Shading 1 Accent 6" w:uiPriority="63"/>
+    <w:lsdException w:name="Medium Shading 2 Accent 6" w:uiPriority="64"/>
+    <w:lsdException w:name="Medium List 1 Accent 6" w:uiPriority="65"/>
+    <w:lsdException w:name="Medium List 2 Accent 6" w:uiPriority="66"/>
+    <w:lsdException w:name="Medium Grid 1 Accent 6" w:uiPriority="67"/>
+    <w:lsdException w:name="Medium Grid 2 Accent 6" w:uiPriority="68"/>
+    <w:lsdException w:name="Medium Grid 3 Accent 6" w:uiPriority="69"/>
+    <w:lsdException w:name="Dark List Accent 6" w:uiPriority="70"/>
+    <w:lsdException w:name="Colorful Shading Accent 6" w:uiPriority="71"/>
+    <w:lsdException w:name="Colorful List Accent 6" w:uiPriority="72"/>
+    <w:lsdException w:name="Colorful Grid Accent 6" w:uiPriority="73"/>
+    <w:lsdException w:name="Subtle Emphasis" w:uiPriority="19" w:qFormat="1"/>
+    <w:lsdException w:name="Intense Emphasis" w:uiPriority="21" w:qFormat="1"/>
+    <w:lsdException w:name="Subtle Reference" w:uiPriority="31" w:qFormat="1"/>
+    <w:lsdException w:name="Intense Reference" w:uiPriority="32" w:qFormat="1"/>
+    <w:lsdException w:name="Book Title" w:uiPriority="33" w:qFormat="1"/>
+    <w:lsdException w:name="Bibliography" w:semiHidden="1" w:uiPriority="37" w:unhideWhenUsed="1"/>
+    <w:lsdException w:name="TOC Heading" w:semiHidden="1" w:uiPriority="39" w:unhideWhenUsed="1" w:qFormat="1"/>
+    <w:lsdException w:name="Plain Table 1" w:uiPriority="41"/>
+    <w:lsdException w:name="Plain Table 2" w:uiPriority="42"/>
+    <w:lsdException w:name="Plain Table 3" w:uiPriority="43"/>
+    <w:lsdException w:name="Plain Table 4" w:uiPriority="44"/>
+    <w:lsdException w:name="Plain Table 5" w:uiPriority="45"/>
+    <w:lsdException w:name="Grid Table Light" w:uiPriority="40"/>
+    <w:lsdException w:name="Grid Table 1 Light" w:uiPriority="46"/>
+    <w:lsdException w:name="Grid Table 2" w:uiPriority="47"/>
+    <w:lsdException w:name="Grid Table 3" w:uiPriority="48"/>
+    <w:lsdException w:name="Grid Table 4" w:uiPriority="49"/>
+    <w:lsdException w:name="Grid Table 5 Dark" w:uiPriority="50"/>
+    <w:lsdException w:name="Grid Table 6 Colorful" w:uiPriority="51"/>
+    <w:lsdException w:name="Grid Table 7 Colorful" w:uiPriority="52"/>
+    <w:lsdException w:name="Grid Table 1 Light Accent 1" w:uiPriority="46"/>
+    <w:lsdException w:name="Grid Table 2 Accent 1" w:uiPriority="47"/>
+    <w:lsdException w:name="Grid Table 3 Accent 1" w:uiPriority="48"/>
+    <w:lsdException w:name="Grid Table 4 Accent 1" w:uiPriority="49"/>
+    <w:lsdException w:name="Grid Table 5 Dark Accent 1" w:uiPriority="50"/>
+    <w:lsdException w:name="Grid Table 6 Colorful Accent 1" w:uiPriority="51"/>
+    <w:lsdException w:name="Grid Table 7 Colorful Accent 1" w:uiPriority="52"/>
+    <w:lsdException w:name="Grid Table 1 Light Accent 2" w:uiPriority="46"/>
+    <w:lsdException w:name="Grid Table 2 Accent 2" w:uiPriority="47"/>
+    <w:lsdException w:name="Grid Table 3 Accent 2" w:uiPriority="48"/>
+    <w:lsdException w:name="Grid Table 4 Accent 2" w:uiPriority="49"/>
+    <w:lsdException w:name="Grid Table 5 Dark Accent 2" w:uiPriority="50"/>
+    <w:lsdException w:name="Grid Table 6 Colorful Accent 2" w:uiPriority="51"/>
+    <w:lsdException w:name="Grid Table 7 Colorful Accent 2" w:uiPriority="52"/>
+    <w:lsdException w:name="Grid Table 1 Light Accent 3" w:uiPriority="46"/>
+    <w:lsdException w:name="Grid Table 2 Accent 3" w:uiPriority="47"/>
+    <w:lsdException w:name="Grid Table 3 Accent 3" w:uiPriority="48"/>
+    <w:lsdException w:name="Grid Table 4 Accent 3" w:uiPriority="49"/>
+    <w:lsdException w:name="Grid Table 5 Dark Accent 3" w:uiPriority="50"/>
+    <w:lsdException w:name="Grid Table 6 Colorful Accent 3" w:uiPriority="51"/>
+    <w:lsdException w:name="Grid Table 7 Colorful Accent 3" w:uiPriority="52"/>
+    <w:lsdException w:name="Grid Table 1 Light Accent 4" w:uiPriority="46"/>
+    <w:lsdException w:name="Grid Table 2 Accent 4" w:uiPriority="47"/>
+    <w:lsdException w:name="Grid Table 3 Accent 4" w:uiPriority="48"/>
+    <w:lsdException w:name="Grid Table 4 Accent 4" w:uiPriority="49"/>
+    <w:lsdException w:name="Grid Table 5 Dark Accent 4" w:uiPriority="50"/>
+    <w:lsdException w:name="Grid Table 6 Colorful Accent 4" w:uiPriority="51"/>
+    <w:lsdException w:name="Grid Table 7 Colorful Accent 4" w:uiPriority="52"/>
+    <w:lsdException w:name="Grid Table 1 Light Accent 5" w:uiPriority="46"/>
+    <w:lsdException w:name="Grid Table 2 Accent 5" w:uiPriority="47"/>
+    <w:lsdException w:name="Grid Table 3 Accent 5" w:uiPriority="48"/>
+    <w:lsdException w:name="Grid Table 4 Accent 5" w:uiPriority="49"/>
+    <w:lsdException w:name="Grid Table 5 Dark Accent 5" w:uiPriority="50"/>
+    <w:lsdException w:name="Grid Table 6 Colorful Accent 5" w:uiPriority="51"/>
+    <w:lsdException w:name="Grid Table 7 Colorful Accent 5" w:uiPriority="52"/>
+    <w:lsdException w:name="Grid Table 1 Light Accent 6" w:uiPriority="46"/>
+    <w:lsdException w:name="Grid Table 2 Accent 6" w:uiPriority="47"/>
+    <w:lsdException w:name="Grid Table 3 Accent 6" w:uiPriority="48"/>
+    <w:lsdException w:name="Grid Table 4 Accent 6" w:uiPriority="49"/>
+    <w:lsdException w:name="Grid Table 5 Dark Accent 6" w:uiPriority="50"/>
+    <w:lsdException w:name="Grid Table 6 Colorful Accent 6" w:uiPriority="51"/>
+    <w:lsdException w:name="Grid Table 7 Colorful Accent 6" w:uiPriority="52"/>
+    <w:lsdException w:name="List Table 1 Light" w:uiPriority="46"/>
+    <w:lsdException w:name="List Table 2" w:uiPriority="47"/>
+    <w:lsdException w:name="List Table 3" w:uiPriority="48"/>
+    <w:lsdException w:name="List Table 4" w:uiPriority="49"/>
+    <w:lsdException w:name="List Table 5 Dark" w:uiPriority="50"/>
+    <w:lsdException w:name="List Table 6 Colorful" w:uiPriority="51"/>
+    <w:lsdException w:name="List Table 7 Colorful" w:uiPriority="52"/>
+    <w:lsdException w:name="List Table 1 Light Accent 1" w:uiPriority="46"/>
+    <w:lsdException w:name="List Table 2 Accent 1" w:uiPriority="47"/>
+    <w:lsdException w:name="List Table 3 Accent 1" w:uiPriority="48"/>
+    <w:lsdException w:name="List Table 4 Accent 1" w:uiPriority="49"/>
+    <w:lsdException w:name="List Table 5 Dark Accent 1" w:uiPriority="50"/>
+    <w:lsdException w:name="List Table 6 Colorful Accent 1" w:uiPriority="51"/>
+    <w:lsdException w:name="List Table 7 Colorful Accent 1" w:uiPriority="52"/>
+    <w:lsdException w:name="List Table 1 Light Accent 2" w:uiPriority="46"/>
+    <w:lsdException w:name="List Table 2 Accent 2" w:uiPriority="47"/>
+    <w:lsdException w:name="List Table 3 Accent 2" w:uiPriority="48"/>
+    <w:lsdException w:name="List Table 4 Accent 2" w:uiPriority="49"/>
+    <w:lsdException w:name="List Table 5 Dark Accent 2" w:uiPriority="50"/>
+    <w:lsdException w:name="List Table 6 Colorful Accent 2" w:uiPriority="51"/>
+    <w:lsdException w:name="List Table 7 Colorful Accent 2" w:uiPriority="52"/>
+    <w:lsdException w:name="List Table 1 Light Accent 3" w:uiPriority="46"/>
+    <w:lsdException w:name="List Table 2 Accent 3" w:uiPriority="47"/>
+    <w:lsdException w:name="List Table 3 Accent 3" w:uiPriority="48"/>
+    <w:lsdException w:name="List Table 4 Accent 3" w:uiPriority="49"/>
+    <w:lsdException w:name="List Table 5 Dark Accent 3" w:uiPriority="50"/>
+    <w:lsdException w:name="List Table 6 Colorful Accent 3" w:uiPriority="51"/>
+    <w:lsdException w:name="List Table 7 Colorful Accent 3" w:uiPriority="52"/>
+    <w:lsdException w:name="List Table 1 Light Accent 4" w:uiPriority="46"/>
+    <w:lsdException w:name="List Table 2 Accent 4" w:uiPriority="47"/>
+    <w:lsdException w:name="List Table 3 Accent 4" w:uiPriority="48"/>
+    <w:lsdException w:name="List Table 4 Accent 4" w:uiPriority="49"/>
+    <w:lsdException w:name="List Table 5 Dark Accent 4" w:uiPriority="50"/>
+    <w:lsdException w:name="List Table 6 Colorful Accent 4" w:uiPriority="51"/>
+    <w:lsdException w:name="List Table 7 Colorful Accent 4" w:uiPriority="52"/>
+    <w:lsdException w:name="List Table 1 Light Accent 5" w:uiPriority="46"/>
+    <w:lsdException w:name="List Table 2 Accent 5" w:uiPriority="47"/>
+    <w:lsdException w:name="List Table 3 Accent 5" w:uiPriority="48"/>
+    <w:lsdException w:name="List Table 4 Accent 5" w:uiPriority="49"/>
+    <w:lsdException w:name="List Table 5 Dark Accent 5" w:uiPriority="50"/>
+    <w:lsdException w:name="List Table 6 Colorful Accent 5" w:uiPriority="51"/>
+    <w:lsdException w:name="List Table 7 Colorful Accent 5" w:uiPriority="52"/>
+    <w:lsdException w:name="List Table 1 Light Accent 6" w:uiPriority="46"/>
+    <w:lsdException w:name="List Table 2 Accent 6" w:uiPriority="47"/>
+    <w:lsdException w:name="List Table 3 Accent 6" w:uiPriority="48"/>
+    <w:lsdException w:name="List Table 4 Accent 6" w:uiPriority="49"/>
+    <w:lsdException w:name="List Table 5 Dark Accent 6" w:uiPriority="50"/>
+    <w:lsdException w:name="List Table 6 Colorful Accent 6" w:uiPriority="51"/>
+    <w:lsdException w:name="List Table 7 Colorful Accent 6" w:uiPriority="52"/>
+    <w:lsdException w:name="Mention" w:semiHidden="1" w:unhideWhenUsed="1"/>
+    <w:lsdException w:name="Smart Hyperlink" w:semiHidden="1" w:unhideWhenUsed="1"/>
   </w:latentStyles>
   <w:style w:type="paragraph" w:default="1" w:styleId="Normal">
     <w:name w:val="Normal"/>
@@ -3706,359 +3153,7 @@
   <w:style w:type="character" w:default="1" w:styleId="DefaultParagraphFont">
     <w:name w:val="Default Paragraph Font"/>
     <w:uiPriority w:val="1"/>
-    <w:unhideWhenUsed/>
-  </w:style>
-  <w:style w:type="table" w:default="1" w:styleId="TableNormal">
-    <w:name w:val="Normal Table"/>
-    <w:uiPriority w:val="99"/>
     <w:semiHidden/>
-    <w:unhideWhenUsed/>
-    <w:tblPr>
-      <w:tblInd w:w="0" w:type="dxa"/>
-      <w:tblCellMar>
-        <w:top w:w="0" w:type="dxa"/>
-        <w:left w:w="108" w:type="dxa"/>
-        <w:bottom w:w="0" w:type="dxa"/>
-        <w:right w:w="108" w:type="dxa"/>
-      </w:tblCellMar>
-    </w:tblPr>
-  </w:style>
-  <w:style w:type="numbering" w:default="1" w:styleId="NoList">
-    <w:name w:val="No List"/>
-    <w:uiPriority w:val="99"/>
-    <w:semiHidden/>
-    <w:unhideWhenUsed/>
-  </w:style>
-  <w:style w:type="character" w:customStyle="1" w:styleId="apple-tab-span">
-    <w:name w:val="apple-tab-span"/>
-    <w:basedOn w:val="DefaultParagraphFont"/>
-    <w:rsid w:val="00472815"/>
-  </w:style>
-  <w:style w:type="character" w:customStyle="1" w:styleId="Heading1Char">
-    <w:name w:val="Heading 1 Char"/>
-    <w:basedOn w:val="DefaultParagraphFont"/>
-    <w:link w:val="Heading1"/>
-    <w:uiPriority w:val="9"/>
-    <w:rsid w:val="00472815"/>
-    <w:rPr>
-      <w:rFonts w:asciiTheme="majorHAnsi" w:eastAsiaTheme="majorEastAsia" w:hAnsiTheme="majorHAnsi" w:cstheme="majorBidi"/>
-      <w:b/>
-      <w:bCs/>
-      <w:color w:val="345A8A" w:themeColor="accent1" w:themeShade="B5"/>
-      <w:sz w:val="32"/>
-      <w:szCs w:val="32"/>
-    </w:rPr>
-  </w:style>
-  <w:style w:type="character" w:customStyle="1" w:styleId="Heading2Char">
-    <w:name w:val="Heading 2 Char"/>
-    <w:basedOn w:val="DefaultParagraphFont"/>
-    <w:link w:val="Heading2"/>
-    <w:uiPriority w:val="9"/>
-    <w:rsid w:val="004F0388"/>
-    <w:rPr>
-      <w:rFonts w:asciiTheme="majorHAnsi" w:eastAsiaTheme="majorEastAsia" w:hAnsiTheme="majorHAnsi" w:cstheme="majorBidi"/>
-      <w:b/>
-      <w:bCs/>
-      <w:color w:val="4F81BD" w:themeColor="accent1"/>
-      <w:sz w:val="26"/>
-      <w:szCs w:val="26"/>
-    </w:rPr>
-  </w:style>
-  <w:style w:type="paragraph" w:styleId="BalloonText">
-    <w:name w:val="Balloon Text"/>
-    <w:basedOn w:val="Normal"/>
-    <w:link w:val="BalloonTextChar"/>
-    <w:uiPriority w:val="99"/>
-    <w:semiHidden/>
-    <w:unhideWhenUsed/>
-    <w:rsid w:val="00E52D26"/>
-    <w:rPr>
-      <w:rFonts w:ascii="Times New Roman" w:hAnsi="Times New Roman" w:cs="Times New Roman"/>
-      <w:sz w:val="18"/>
-      <w:szCs w:val="18"/>
-    </w:rPr>
-  </w:style>
-  <w:style w:type="character" w:customStyle="1" w:styleId="BalloonTextChar">
-    <w:name w:val="Balloon Text Char"/>
-    <w:basedOn w:val="DefaultParagraphFont"/>
-    <w:link w:val="BalloonText"/>
-    <w:uiPriority w:val="99"/>
-    <w:semiHidden/>
-    <w:rsid w:val="00E52D26"/>
-    <w:rPr>
-      <w:rFonts w:ascii="Times New Roman" w:hAnsi="Times New Roman" w:cs="Times New Roman"/>
-      <w:sz w:val="18"/>
-      <w:szCs w:val="18"/>
-    </w:rPr>
-  </w:style>
-  <w:style w:type="character" w:styleId="CommentReference">
-    <w:name w:val="annotation reference"/>
-    <w:basedOn w:val="DefaultParagraphFont"/>
-    <w:uiPriority w:val="99"/>
-    <w:semiHidden/>
-    <w:unhideWhenUsed/>
-    <w:rsid w:val="00655A47"/>
-    <w:rPr>
-      <w:sz w:val="18"/>
-      <w:szCs w:val="18"/>
-    </w:rPr>
-  </w:style>
-  <w:style w:type="paragraph" w:styleId="CommentText">
-    <w:name w:val="annotation text"/>
-    <w:basedOn w:val="Normal"/>
-    <w:link w:val="CommentTextChar"/>
-    <w:uiPriority w:val="99"/>
-    <w:semiHidden/>
-    <w:unhideWhenUsed/>
-    <w:rsid w:val="00655A47"/>
-  </w:style>
-  <w:style w:type="character" w:customStyle="1" w:styleId="CommentTextChar">
-    <w:name w:val="Comment Text Char"/>
-    <w:basedOn w:val="DefaultParagraphFont"/>
-    <w:link w:val="CommentText"/>
-    <w:uiPriority w:val="99"/>
-    <w:semiHidden/>
-    <w:rsid w:val="00655A47"/>
-  </w:style>
-  <w:style w:type="paragraph" w:styleId="CommentSubject">
-    <w:name w:val="annotation subject"/>
-    <w:basedOn w:val="CommentText"/>
-    <w:next w:val="CommentText"/>
-    <w:link w:val="CommentSubjectChar"/>
-    <w:uiPriority w:val="99"/>
-    <w:semiHidden/>
-    <w:unhideWhenUsed/>
-    <w:rsid w:val="00655A47"/>
-    <w:rPr>
-      <w:b/>
-      <w:bCs/>
-      <w:sz w:val="20"/>
-      <w:szCs w:val="20"/>
-    </w:rPr>
-  </w:style>
-  <w:style w:type="character" w:customStyle="1" w:styleId="CommentSubjectChar">
-    <w:name w:val="Comment Subject Char"/>
-    <w:basedOn w:val="CommentTextChar"/>
-    <w:link w:val="CommentSubject"/>
-    <w:uiPriority w:val="99"/>
-    <w:semiHidden/>
-    <w:rsid w:val="00655A47"/>
-    <w:rPr>
-      <w:b/>
-      <w:bCs/>
-      <w:sz w:val="20"/>
-      <w:szCs w:val="20"/>
-    </w:rPr>
-  </w:style>
-</w:styles>
-</file>
-
-<file path=word/stylesWithEffects.xml><?xml version="1.0" encoding="utf-8"?>
-<w:styles xmlns:wpc="http://schemas.microsoft.com/office/word/2010/wordprocessingCanvas" xmlns:mo="http://schemas.microsoft.com/office/mac/office/2008/main" xmlns:mc="http://schemas.openxmlformats.org/markup-compatibility/2006" xmlns:mv="urn:schemas-microsoft-com:mac:vml" xmlns:o="urn:schemas-microsoft-com:office:office" xmlns:r="http://schemas.openxmlformats.org/officeDocument/2006/relationships" xmlns:m="http://schemas.openxmlformats.org/officeDocument/2006/math" xmlns:v="urn:schemas-microsoft-com:vml" xmlns:wp14="http://schemas.microsoft.com/office/word/2010/wordprocessingDrawing" xmlns:wp="http://schemas.openxmlformats.org/drawingml/2006/wordprocessingDrawing" xmlns:w10="urn:schemas-microsoft-com:office:word" xmlns:w="http://schemas.openxmlformats.org/wordprocessingml/2006/main" xmlns:w14="http://schemas.microsoft.com/office/word/2010/wordml" xmlns:wpg="http://schemas.microsoft.com/office/word/2010/wordprocessingGroup" xmlns:wpi="http://schemas.microsoft.com/office/word/2010/wordprocessingInk" xmlns:wne="http://schemas.microsoft.com/office/word/2006/wordml" xmlns:wps="http://schemas.microsoft.com/office/word/2010/wordprocessingShape" mc:Ignorable="w14 wp14">
-  <w:docDefaults>
-    <w:rPrDefault>
-      <w:rPr>
-        <w:rFonts w:asciiTheme="minorHAnsi" w:eastAsiaTheme="minorEastAsia" w:hAnsiTheme="minorHAnsi" w:cstheme="minorBidi"/>
-        <w:sz w:val="24"/>
-        <w:szCs w:val="24"/>
-        <w:lang w:val="en-US" w:eastAsia="en-US" w:bidi="ar-SA"/>
-      </w:rPr>
-    </w:rPrDefault>
-    <w:pPrDefault/>
-  </w:docDefaults>
-  <w:latentStyles w:defLockedState="0" w:defUIPriority="99" w:defSemiHidden="1" w:defUnhideWhenUsed="1" w:defQFormat="0" w:count="276">
-    <w:lsdException w:name="Normal" w:semiHidden="0" w:uiPriority="0" w:unhideWhenUsed="0" w:qFormat="1"/>
-    <w:lsdException w:name="heading 1" w:semiHidden="0" w:uiPriority="9" w:unhideWhenUsed="0" w:qFormat="1"/>
-    <w:lsdException w:name="heading 2" w:uiPriority="9" w:qFormat="1"/>
-    <w:lsdException w:name="heading 3" w:uiPriority="9" w:qFormat="1"/>
-    <w:lsdException w:name="heading 4" w:uiPriority="9" w:qFormat="1"/>
-    <w:lsdException w:name="heading 5" w:uiPriority="9" w:qFormat="1"/>
-    <w:lsdException w:name="heading 6" w:uiPriority="9" w:qFormat="1"/>
-    <w:lsdException w:name="heading 7" w:uiPriority="9" w:qFormat="1"/>
-    <w:lsdException w:name="heading 8" w:uiPriority="9" w:qFormat="1"/>
-    <w:lsdException w:name="heading 9" w:uiPriority="9" w:qFormat="1"/>
-    <w:lsdException w:name="toc 1" w:uiPriority="39"/>
-    <w:lsdException w:name="toc 2" w:uiPriority="39"/>
-    <w:lsdException w:name="toc 3" w:uiPriority="39"/>
-    <w:lsdException w:name="toc 4" w:uiPriority="39"/>
-    <w:lsdException w:name="toc 5" w:uiPriority="39"/>
-    <w:lsdException w:name="toc 6" w:uiPriority="39"/>
-    <w:lsdException w:name="toc 7" w:uiPriority="39"/>
-    <w:lsdException w:name="toc 8" w:uiPriority="39"/>
-    <w:lsdException w:name="toc 9" w:uiPriority="39"/>
-    <w:lsdException w:name="caption" w:uiPriority="35" w:qFormat="1"/>
-    <w:lsdException w:name="Title" w:semiHidden="0" w:uiPriority="10" w:unhideWhenUsed="0" w:qFormat="1"/>
-    <w:lsdException w:name="Default Paragraph Font" w:uiPriority="1"/>
-    <w:lsdException w:name="Subtitle" w:semiHidden="0" w:uiPriority="11" w:unhideWhenUsed="0" w:qFormat="1"/>
-    <w:lsdException w:name="Strong" w:semiHidden="0" w:uiPriority="22" w:unhideWhenUsed="0" w:qFormat="1"/>
-    <w:lsdException w:name="Emphasis" w:semiHidden="0" w:uiPriority="20" w:unhideWhenUsed="0" w:qFormat="1"/>
-    <w:lsdException w:name="Table Grid" w:semiHidden="0" w:uiPriority="59" w:unhideWhenUsed="0"/>
-    <w:lsdException w:name="Placeholder Text" w:unhideWhenUsed="0"/>
-    <w:lsdException w:name="No Spacing" w:semiHidden="0" w:uiPriority="1" w:unhideWhenUsed="0" w:qFormat="1"/>
-    <w:lsdException w:name="Light Shading" w:semiHidden="0" w:uiPriority="60" w:unhideWhenUsed="0"/>
-    <w:lsdException w:name="Light List" w:semiHidden="0" w:uiPriority="61" w:unhideWhenUsed="0"/>
-    <w:lsdException w:name="Light Grid" w:semiHidden="0" w:uiPriority="62" w:unhideWhenUsed="0"/>
-    <w:lsdException w:name="Medium Shading 1" w:semiHidden="0" w:uiPriority="63" w:unhideWhenUsed="0"/>
-    <w:lsdException w:name="Medium Shading 2" w:semiHidden="0" w:uiPriority="64" w:unhideWhenUsed="0"/>
-    <w:lsdException w:name="Medium List 1" w:semiHidden="0" w:uiPriority="65" w:unhideWhenUsed="0"/>
-    <w:lsdException w:name="Medium List 2" w:semiHidden="0" w:uiPriority="66" w:unhideWhenUsed="0"/>
-    <w:lsdException w:name="Medium Grid 1" w:semiHidden="0" w:uiPriority="67" w:unhideWhenUsed="0"/>
-    <w:lsdException w:name="Medium Grid 2" w:semiHidden="0" w:uiPriority="68" w:unhideWhenUsed="0"/>
-    <w:lsdException w:name="Medium Grid 3" w:semiHidden="0" w:uiPriority="69" w:unhideWhenUsed="0"/>
-    <w:lsdException w:name="Dark List" w:semiHidden="0" w:uiPriority="70" w:unhideWhenUsed="0"/>
-    <w:lsdException w:name="Colorful Shading" w:semiHidden="0" w:uiPriority="71" w:unhideWhenUsed="0"/>
-    <w:lsdException w:name="Colorful List" w:semiHidden="0" w:uiPriority="72" w:unhideWhenUsed="0"/>
-    <w:lsdException w:name="Colorful Grid" w:semiHidden="0" w:uiPriority="73" w:unhideWhenUsed="0"/>
-    <w:lsdException w:name="Light Shading Accent 1" w:semiHidden="0" w:uiPriority="60" w:unhideWhenUsed="0"/>
-    <w:lsdException w:name="Light List Accent 1" w:semiHidden="0" w:uiPriority="61" w:unhideWhenUsed="0"/>
-    <w:lsdException w:name="Light Grid Accent 1" w:semiHidden="0" w:uiPriority="62" w:unhideWhenUsed="0"/>
-    <w:lsdException w:name="Medium Shading 1 Accent 1" w:semiHidden="0" w:uiPriority="63" w:unhideWhenUsed="0"/>
-    <w:lsdException w:name="Medium Shading 2 Accent 1" w:semiHidden="0" w:uiPriority="64" w:unhideWhenUsed="0"/>
-    <w:lsdException w:name="Medium List 1 Accent 1" w:semiHidden="0" w:uiPriority="65" w:unhideWhenUsed="0"/>
-    <w:lsdException w:name="Revision" w:unhideWhenUsed="0"/>
-    <w:lsdException w:name="List Paragraph" w:semiHidden="0" w:uiPriority="34" w:unhideWhenUsed="0" w:qFormat="1"/>
-    <w:lsdException w:name="Quote" w:semiHidden="0" w:uiPriority="29" w:unhideWhenUsed="0" w:qFormat="1"/>
-    <w:lsdException w:name="Intense Quote" w:semiHidden="0" w:uiPriority="30" w:unhideWhenUsed="0" w:qFormat="1"/>
-    <w:lsdException w:name="Medium List 2 Accent 1" w:semiHidden="0" w:uiPriority="66" w:unhideWhenUsed="0"/>
-    <w:lsdException w:name="Medium Grid 1 Accent 1" w:semiHidden="0" w:uiPriority="67" w:unhideWhenUsed="0"/>
-    <w:lsdException w:name="Medium Grid 2 Accent 1" w:semiHidden="0" w:uiPriority="68" w:unhideWhenUsed="0"/>
-    <w:lsdException w:name="Medium Grid 3 Accent 1" w:semiHidden="0" w:uiPriority="69" w:unhideWhenUsed="0"/>
-    <w:lsdException w:name="Dark List Accent 1" w:semiHidden="0" w:uiPriority="70" w:unhideWhenUsed="0"/>
-    <w:lsdException w:name="Colorful Shading Accent 1" w:semiHidden="0" w:uiPriority="71" w:unhideWhenUsed="0"/>
-    <w:lsdException w:name="Colorful List Accent 1" w:semiHidden="0" w:uiPriority="72" w:unhideWhenUsed="0"/>
-    <w:lsdException w:name="Colorful Grid Accent 1" w:semiHidden="0" w:uiPriority="73" w:unhideWhenUsed="0"/>
-    <w:lsdException w:name="Light Shading Accent 2" w:semiHidden="0" w:uiPriority="60" w:unhideWhenUsed="0"/>
-    <w:lsdException w:name="Light List Accent 2" w:semiHidden="0" w:uiPriority="61" w:unhideWhenUsed="0"/>
-    <w:lsdException w:name="Light Grid Accent 2" w:semiHidden="0" w:uiPriority="62" w:unhideWhenUsed="0"/>
-    <w:lsdException w:name="Medium Shading 1 Accent 2" w:semiHidden="0" w:uiPriority="63" w:unhideWhenUsed="0"/>
-    <w:lsdException w:name="Medium Shading 2 Accent 2" w:semiHidden="0" w:uiPriority="64" w:unhideWhenUsed="0"/>
-    <w:lsdException w:name="Medium List 1 Accent 2" w:semiHidden="0" w:uiPriority="65" w:unhideWhenUsed="0"/>
-    <w:lsdException w:name="Medium List 2 Accent 2" w:semiHidden="0" w:uiPriority="66" w:unhideWhenUsed="0"/>
-    <w:lsdException w:name="Medium Grid 1 Accent 2" w:semiHidden="0" w:uiPriority="67" w:unhideWhenUsed="0"/>
-    <w:lsdException w:name="Medium Grid 2 Accent 2" w:semiHidden="0" w:uiPriority="68" w:unhideWhenUsed="0"/>
-    <w:lsdException w:name="Medium Grid 3 Accent 2" w:semiHidden="0" w:uiPriority="69" w:unhideWhenUsed="0"/>
-    <w:lsdException w:name="Dark List Accent 2" w:semiHidden="0" w:uiPriority="70" w:unhideWhenUsed="0"/>
-    <w:lsdException w:name="Colorful Shading Accent 2" w:semiHidden="0" w:uiPriority="71" w:unhideWhenUsed="0"/>
-    <w:lsdException w:name="Colorful List Accent 2" w:semiHidden="0" w:uiPriority="72" w:unhideWhenUsed="0"/>
-    <w:lsdException w:name="Colorful Grid Accent 2" w:semiHidden="0" w:uiPriority="73" w:unhideWhenUsed="0"/>
-    <w:lsdException w:name="Light Shading Accent 3" w:semiHidden="0" w:uiPriority="60" w:unhideWhenUsed="0"/>
-    <w:lsdException w:name="Light List Accent 3" w:semiHidden="0" w:uiPriority="61" w:unhideWhenUsed="0"/>
-    <w:lsdException w:name="Light Grid Accent 3" w:semiHidden="0" w:uiPriority="62" w:unhideWhenUsed="0"/>
-    <w:lsdException w:name="Medium Shading 1 Accent 3" w:semiHidden="0" w:uiPriority="63" w:unhideWhenUsed="0"/>
-    <w:lsdException w:name="Medium Shading 2 Accent 3" w:semiHidden="0" w:uiPriority="64" w:unhideWhenUsed="0"/>
-    <w:lsdException w:name="Medium List 1 Accent 3" w:semiHidden="0" w:uiPriority="65" w:unhideWhenUsed="0"/>
-    <w:lsdException w:name="Medium List 2 Accent 3" w:semiHidden="0" w:uiPriority="66" w:unhideWhenUsed="0"/>
-    <w:lsdException w:name="Medium Grid 1 Accent 3" w:semiHidden="0" w:uiPriority="67" w:unhideWhenUsed="0"/>
-    <w:lsdException w:name="Medium Grid 2 Accent 3" w:semiHidden="0" w:uiPriority="68" w:unhideWhenUsed="0"/>
-    <w:lsdException w:name="Medium Grid 3 Accent 3" w:semiHidden="0" w:uiPriority="69" w:unhideWhenUsed="0"/>
-    <w:lsdException w:name="Dark List Accent 3" w:semiHidden="0" w:uiPriority="70" w:unhideWhenUsed="0"/>
-    <w:lsdException w:name="Colorful Shading Accent 3" w:semiHidden="0" w:uiPriority="71" w:unhideWhenUsed="0"/>
-    <w:lsdException w:name="Colorful List Accent 3" w:semiHidden="0" w:uiPriority="72" w:unhideWhenUsed="0"/>
-    <w:lsdException w:name="Colorful Grid Accent 3" w:semiHidden="0" w:uiPriority="73" w:unhideWhenUsed="0"/>
-    <w:lsdException w:name="Light Shading Accent 4" w:semiHidden="0" w:uiPriority="60" w:unhideWhenUsed="0"/>
-    <w:lsdException w:name="Light List Accent 4" w:semiHidden="0" w:uiPriority="61" w:unhideWhenUsed="0"/>
-    <w:lsdException w:name="Light Grid Accent 4" w:semiHidden="0" w:uiPriority="62" w:unhideWhenUsed="0"/>
-    <w:lsdException w:name="Medium Shading 1 Accent 4" w:semiHidden="0" w:uiPriority="63" w:unhideWhenUsed="0"/>
-    <w:lsdException w:name="Medium Shading 2 Accent 4" w:semiHidden="0" w:uiPriority="64" w:unhideWhenUsed="0"/>
-    <w:lsdException w:name="Medium List 1 Accent 4" w:semiHidden="0" w:uiPriority="65" w:unhideWhenUsed="0"/>
-    <w:lsdException w:name="Medium List 2 Accent 4" w:semiHidden="0" w:uiPriority="66" w:unhideWhenUsed="0"/>
-    <w:lsdException w:name="Medium Grid 1 Accent 4" w:semiHidden="0" w:uiPriority="67" w:unhideWhenUsed="0"/>
-    <w:lsdException w:name="Medium Grid 2 Accent 4" w:semiHidden="0" w:uiPriority="68" w:unhideWhenUsed="0"/>
-    <w:lsdException w:name="Medium Grid 3 Accent 4" w:semiHidden="0" w:uiPriority="69" w:unhideWhenUsed="0"/>
-    <w:lsdException w:name="Dark List Accent 4" w:semiHidden="0" w:uiPriority="70" w:unhideWhenUsed="0"/>
-    <w:lsdException w:name="Colorful Shading Accent 4" w:semiHidden="0" w:uiPriority="71" w:unhideWhenUsed="0"/>
-    <w:lsdException w:name="Colorful List Accent 4" w:semiHidden="0" w:uiPriority="72" w:unhideWhenUsed="0"/>
-    <w:lsdException w:name="Colorful Grid Accent 4" w:semiHidden="0" w:uiPriority="73" w:unhideWhenUsed="0"/>
-    <w:lsdException w:name="Light Shading Accent 5" w:semiHidden="0" w:uiPriority="60" w:unhideWhenUsed="0"/>
-    <w:lsdException w:name="Light List Accent 5" w:semiHidden="0" w:uiPriority="61" w:unhideWhenUsed="0"/>
-    <w:lsdException w:name="Light Grid Accent 5" w:semiHidden="0" w:uiPriority="62" w:unhideWhenUsed="0"/>
-    <w:lsdException w:name="Medium Shading 1 Accent 5" w:semiHidden="0" w:uiPriority="63" w:unhideWhenUsed="0"/>
-    <w:lsdException w:name="Medium Shading 2 Accent 5" w:semiHidden="0" w:uiPriority="64" w:unhideWhenUsed="0"/>
-    <w:lsdException w:name="Medium List 1 Accent 5" w:semiHidden="0" w:uiPriority="65" w:unhideWhenUsed="0"/>
-    <w:lsdException w:name="Medium List 2 Accent 5" w:semiHidden="0" w:uiPriority="66" w:unhideWhenUsed="0"/>
-    <w:lsdException w:name="Medium Grid 1 Accent 5" w:semiHidden="0" w:uiPriority="67" w:unhideWhenUsed="0"/>
-    <w:lsdException w:name="Medium Grid 2 Accent 5" w:semiHidden="0" w:uiPriority="68" w:unhideWhenUsed="0"/>
-    <w:lsdException w:name="Medium Grid 3 Accent 5" w:semiHidden="0" w:uiPriority="69" w:unhideWhenUsed="0"/>
-    <w:lsdException w:name="Dark List Accent 5" w:semiHidden="0" w:uiPriority="70" w:unhideWhenUsed="0"/>
-    <w:lsdException w:name="Colorful Shading Accent 5" w:semiHidden="0" w:uiPriority="71" w:unhideWhenUsed="0"/>
-    <w:lsdException w:name="Colorful List Accent 5" w:semiHidden="0" w:uiPriority="72" w:unhideWhenUsed="0"/>
-    <w:lsdException w:name="Colorful Grid Accent 5" w:semiHidden="0" w:uiPriority="73" w:unhideWhenUsed="0"/>
-    <w:lsdException w:name="Light Shading Accent 6" w:semiHidden="0" w:uiPriority="60" w:unhideWhenUsed="0"/>
-    <w:lsdException w:name="Light List Accent 6" w:semiHidden="0" w:uiPriority="61" w:unhideWhenUsed="0"/>
-    <w:lsdException w:name="Light Grid Accent 6" w:semiHidden="0" w:uiPriority="62" w:unhideWhenUsed="0"/>
-    <w:lsdException w:name="Medium Shading 1 Accent 6" w:semiHidden="0" w:uiPriority="63" w:unhideWhenUsed="0"/>
-    <w:lsdException w:name="Medium Shading 2 Accent 6" w:semiHidden="0" w:uiPriority="64" w:unhideWhenUsed="0"/>
-    <w:lsdException w:name="Medium List 1 Accent 6" w:semiHidden="0" w:uiPriority="65" w:unhideWhenUsed="0"/>
-    <w:lsdException w:name="Medium List 2 Accent 6" w:semiHidden="0" w:uiPriority="66" w:unhideWhenUsed="0"/>
-    <w:lsdException w:name="Medium Grid 1 Accent 6" w:semiHidden="0" w:uiPriority="67" w:unhideWhenUsed="0"/>
-    <w:lsdException w:name="Medium Grid 2 Accent 6" w:semiHidden="0" w:uiPriority="68" w:unhideWhenUsed="0"/>
-    <w:lsdException w:name="Medium Grid 3 Accent 6" w:semiHidden="0" w:uiPriority="69" w:unhideWhenUsed="0"/>
-    <w:lsdException w:name="Dark List Accent 6" w:semiHidden="0" w:uiPriority="70" w:unhideWhenUsed="0"/>
-    <w:lsdException w:name="Colorful Shading Accent 6" w:semiHidden="0" w:uiPriority="71" w:unhideWhenUsed="0"/>
-    <w:lsdException w:name="Colorful List Accent 6" w:semiHidden="0" w:uiPriority="72" w:unhideWhenUsed="0"/>
-    <w:lsdException w:name="Colorful Grid Accent 6" w:semiHidden="0" w:uiPriority="73" w:unhideWhenUsed="0"/>
-    <w:lsdException w:name="Subtle Emphasis" w:semiHidden="0" w:uiPriority="19" w:unhideWhenUsed="0" w:qFormat="1"/>
-    <w:lsdException w:name="Intense Emphasis" w:semiHidden="0" w:uiPriority="21" w:unhideWhenUsed="0" w:qFormat="1"/>
-    <w:lsdException w:name="Subtle Reference" w:semiHidden="0" w:uiPriority="31" w:unhideWhenUsed="0" w:qFormat="1"/>
-    <w:lsdException w:name="Intense Reference" w:semiHidden="0" w:uiPriority="32" w:unhideWhenUsed="0" w:qFormat="1"/>
-    <w:lsdException w:name="Book Title" w:semiHidden="0" w:uiPriority="33" w:unhideWhenUsed="0" w:qFormat="1"/>
-    <w:lsdException w:name="Bibliography" w:uiPriority="37"/>
-    <w:lsdException w:name="TOC Heading" w:uiPriority="39" w:qFormat="1"/>
-  </w:latentStyles>
-  <w:style w:type="paragraph" w:default="1" w:styleId="Normal">
-    <w:name w:val="Normal"/>
-    <w:qFormat/>
-  </w:style>
-  <w:style w:type="paragraph" w:styleId="Heading1">
-    <w:name w:val="heading 1"/>
-    <w:basedOn w:val="Normal"/>
-    <w:next w:val="Normal"/>
-    <w:link w:val="Heading1Char"/>
-    <w:uiPriority w:val="9"/>
-    <w:qFormat/>
-    <w:rsid w:val="00472815"/>
-    <w:pPr>
-      <w:keepNext/>
-      <w:keepLines/>
-      <w:spacing w:before="480"/>
-      <w:outlineLvl w:val="0"/>
-    </w:pPr>
-    <w:rPr>
-      <w:rFonts w:asciiTheme="majorHAnsi" w:eastAsiaTheme="majorEastAsia" w:hAnsiTheme="majorHAnsi" w:cstheme="majorBidi"/>
-      <w:b/>
-      <w:bCs/>
-      <w:color w:val="345A8A" w:themeColor="accent1" w:themeShade="B5"/>
-      <w:sz w:val="32"/>
-      <w:szCs w:val="32"/>
-    </w:rPr>
-  </w:style>
-  <w:style w:type="paragraph" w:styleId="Heading2">
-    <w:name w:val="heading 2"/>
-    <w:basedOn w:val="Normal"/>
-    <w:next w:val="Normal"/>
-    <w:link w:val="Heading2Char"/>
-    <w:uiPriority w:val="9"/>
-    <w:unhideWhenUsed/>
-    <w:qFormat/>
-    <w:rsid w:val="004F0388"/>
-    <w:pPr>
-      <w:keepNext/>
-      <w:keepLines/>
-      <w:spacing w:before="200"/>
-      <w:outlineLvl w:val="1"/>
-    </w:pPr>
-    <w:rPr>
-      <w:rFonts w:asciiTheme="majorHAnsi" w:eastAsiaTheme="majorEastAsia" w:hAnsiTheme="majorHAnsi" w:cstheme="majorBidi"/>
-      <w:b/>
-      <w:bCs/>
-      <w:color w:val="4F81BD" w:themeColor="accent1"/>
-      <w:sz w:val="26"/>
-      <w:szCs w:val="26"/>
-    </w:rPr>
-  </w:style>
-  <w:style w:type="character" w:default="1" w:styleId="DefaultParagraphFont">
-    <w:name w:val="Default Paragraph Font"/>
-    <w:uiPriority w:val="1"/>
     <w:unhideWhenUsed/>
   </w:style>
   <w:style w:type="table" w:default="1" w:styleId="TableNormal">
@@ -4531,7 +3626,7 @@
 </file>
 
 <file path=customXml/itemProps1.xml><?xml version="1.0" encoding="utf-8"?>
-<ds:datastoreItem xmlns:ds="http://schemas.openxmlformats.org/officeDocument/2006/customXml" ds:itemID="{472E8972-6C7F-D84C-8322-7DC76A41B1C6}">
+<ds:datastoreItem xmlns:ds="http://schemas.openxmlformats.org/officeDocument/2006/customXml" ds:itemID="{A4634403-DE54-2E4F-A68C-CA4A5E2E6AC6}">
   <ds:schemaRefs>
     <ds:schemaRef ds:uri="http://schemas.openxmlformats.org/officeDocument/2006/bibliography"/>
   </ds:schemaRefs>

</xml_diff>

<commit_message>
Highlighted changes for reviewers in pdf file
</commit_message>
<xml_diff>
--- a/pub/Letters/160826_p2p.docx
+++ b/pub/Letters/160826_p2p.docx
@@ -861,8 +861,6 @@
         </w:rPr>
         <w:t>models for future applications.</w:t>
       </w:r>
-      <w:bookmarkStart w:id="0" w:name="_GoBack"/>
-      <w:bookmarkEnd w:id="0"/>
       <w:r>
         <w:rPr>
           <w:rFonts w:eastAsia="Times New Roman" w:cs="Times New Roman"/>
@@ -1479,7 +1477,21 @@
         <w:rPr>
           <w:rFonts w:eastAsia="Times New Roman" w:cs="Times New Roman"/>
         </w:rPr>
-        <w:t>We have added this information and reference [25], were more details on the real data can be found.</w:t>
+        <w:t xml:space="preserve">We have added this information and reference [25], were more details on </w:t>
+      </w:r>
+      <w:r>
+        <w:rPr>
+          <w:rFonts w:eastAsia="Times New Roman" w:cs="Times New Roman"/>
+        </w:rPr>
+        <w:t>motion correction</w:t>
+      </w:r>
+      <w:bookmarkStart w:id="0" w:name="_GoBack"/>
+      <w:bookmarkEnd w:id="0"/>
+      <w:r>
+        <w:rPr>
+          <w:rFonts w:eastAsia="Times New Roman" w:cs="Times New Roman"/>
+        </w:rPr>
+        <w:t xml:space="preserve"> can be found.</w:t>
       </w:r>
     </w:p>
     <w:p>
@@ -3626,7 +3638,7 @@
 </file>
 
 <file path=customXml/itemProps1.xml><?xml version="1.0" encoding="utf-8"?>
-<ds:datastoreItem xmlns:ds="http://schemas.openxmlformats.org/officeDocument/2006/customXml" ds:itemID="{A4634403-DE54-2E4F-A68C-CA4A5E2E6AC6}">
+<ds:datastoreItem xmlns:ds="http://schemas.openxmlformats.org/officeDocument/2006/customXml" ds:itemID="{CDBF413C-0391-494E-BD6B-71C9AAF12455}">
   <ds:schemaRefs>
     <ds:schemaRef ds:uri="http://schemas.openxmlformats.org/officeDocument/2006/bibliography"/>
   </ds:schemaRefs>

</xml_diff>